<commit_message>
update .ignore file. Include new accepted paper from Yulun
</commit_message>
<xml_diff>
--- a/Biosketch_BMA.docx
+++ b/Biosketch_BMA.docx
@@ -1,6 +1,6 @@
 
 <file path=word/document.xml><?xml version="1.0" encoding="utf-8"?>
-<w:document xmlns:wpc="http://schemas.microsoft.com/office/word/2010/wordprocessingCanvas" xmlns:cx="http://schemas.microsoft.com/office/drawing/2014/chartex" xmlns:cx1="http://schemas.microsoft.com/office/drawing/2015/9/8/chartex" xmlns:mc="http://schemas.openxmlformats.org/markup-compatibility/2006" xmlns:o="urn:schemas-microsoft-com:office:office" xmlns:r="http://schemas.openxmlformats.org/officeDocument/2006/relationships" xmlns:m="http://schemas.openxmlformats.org/officeDocument/2006/math" xmlns:v="urn:schemas-microsoft-com:vml" xmlns:wp14="http://schemas.microsoft.com/office/word/2010/wordprocessingDrawing" xmlns:wp="http://schemas.openxmlformats.org/drawingml/2006/wordprocessingDrawing" xmlns:w10="urn:schemas-microsoft-com:office:word" xmlns:w="http://schemas.openxmlformats.org/wordprocessingml/2006/main" xmlns:w14="http://schemas.microsoft.com/office/word/2010/wordml" xmlns:w15="http://schemas.microsoft.com/office/word/2012/wordml" xmlns:w16se="http://schemas.microsoft.com/office/word/2015/wordml/symex" xmlns:wpg="http://schemas.microsoft.com/office/word/2010/wordprocessingGroup" xmlns:wpi="http://schemas.microsoft.com/office/word/2010/wordprocessingInk" xmlns:wne="http://schemas.microsoft.com/office/word/2006/wordml" xmlns:wps="http://schemas.microsoft.com/office/word/2010/wordprocessingShape" mc:Ignorable="w14 w15 w16se wp14">
+<w:document xmlns:wpc="http://schemas.microsoft.com/office/word/2010/wordprocessingCanvas" xmlns:cx="http://schemas.microsoft.com/office/drawing/2014/chartex" xmlns:cx1="http://schemas.microsoft.com/office/drawing/2015/9/8/chartex" xmlns:cx2="http://schemas.microsoft.com/office/drawing/2015/10/21/chartex" xmlns:cx3="http://schemas.microsoft.com/office/drawing/2016/5/9/chartex" xmlns:cx4="http://schemas.microsoft.com/office/drawing/2016/5/10/chartex" xmlns:cx5="http://schemas.microsoft.com/office/drawing/2016/5/11/chartex" xmlns:cx6="http://schemas.microsoft.com/office/drawing/2016/5/12/chartex" xmlns:cx7="http://schemas.microsoft.com/office/drawing/2016/5/13/chartex" xmlns:cx8="http://schemas.microsoft.com/office/drawing/2016/5/14/chartex" xmlns:mc="http://schemas.openxmlformats.org/markup-compatibility/2006" xmlns:aink="http://schemas.microsoft.com/office/drawing/2016/ink" xmlns:am3d="http://schemas.microsoft.com/office/drawing/2017/model3d" xmlns:o="urn:schemas-microsoft-com:office:office" xmlns:r="http://schemas.openxmlformats.org/officeDocument/2006/relationships" xmlns:m="http://schemas.openxmlformats.org/officeDocument/2006/math" xmlns:v="urn:schemas-microsoft-com:vml" xmlns:wp14="http://schemas.microsoft.com/office/word/2010/wordprocessingDrawing" xmlns:wp="http://schemas.openxmlformats.org/drawingml/2006/wordprocessingDrawing" xmlns:w10="urn:schemas-microsoft-com:office:word" xmlns:w="http://schemas.openxmlformats.org/wordprocessingml/2006/main" xmlns:w14="http://schemas.microsoft.com/office/word/2010/wordml" xmlns:w15="http://schemas.microsoft.com/office/word/2012/wordml" xmlns:w16cex="http://schemas.microsoft.com/office/word/2018/wordml/cex" xmlns:w16cid="http://schemas.microsoft.com/office/word/2016/wordml/cid" xmlns:w16="http://schemas.microsoft.com/office/word/2018/wordml" xmlns:w16sdtdh="http://schemas.microsoft.com/office/word/2020/wordml/sdtdatahash" xmlns:w16se="http://schemas.microsoft.com/office/word/2015/wordml/symex" xmlns:wpg="http://schemas.microsoft.com/office/word/2010/wordprocessingGroup" xmlns:wpi="http://schemas.microsoft.com/office/word/2010/wordprocessingInk" xmlns:wne="http://schemas.microsoft.com/office/word/2006/wordml" xmlns:wps="http://schemas.microsoft.com/office/word/2010/wordprocessingShape" mc:Ignorable="w14 w15 w16se w16cid w16 w16cex w16sdtdh wp14">
   <w:body>
     <w:tbl>
       <w:tblPr>
@@ -208,24 +208,17 @@
             <w:pPr>
               <w:pStyle w:val="FormFieldCaption"/>
             </w:pPr>
-            <w:proofErr w:type="spellStart"/>
-            <w:r>
-              <w:t>eRA</w:t>
-            </w:r>
-            <w:proofErr w:type="spellEnd"/>
-            <w:r>
-              <w:t xml:space="preserve"> Commons User Name</w:t>
+            <w:r>
+              <w:t>eRA Commons User Name</w:t>
             </w:r>
           </w:p>
           <w:p>
             <w:pPr>
               <w:pStyle w:val="DataField11pt-Single"/>
             </w:pPr>
-            <w:proofErr w:type="spellStart"/>
             <w:r>
               <w:t>BrianMAnderson</w:t>
             </w:r>
-            <w:proofErr w:type="spellEnd"/>
           </w:p>
         </w:tc>
         <w:tc>
@@ -551,11 +544,9 @@
               <w:pStyle w:val="DataField11pt-Single"/>
               <w:jc w:val="center"/>
             </w:pPr>
-            <w:proofErr w:type="spellStart"/>
             <w:r>
               <w:t>Ph.D</w:t>
             </w:r>
-            <w:proofErr w:type="spellEnd"/>
           </w:p>
         </w:tc>
         <w:tc>
@@ -870,12 +861,10 @@
       <w:pPr>
         <w:pStyle w:val="DataField11pt-Single"/>
         <w:sectPr>
-          <w:headerReference w:type="even" r:id="rId7"/>
-          <w:headerReference w:type="default" r:id="rId8"/>
-          <w:footerReference w:type="even" r:id="rId9"/>
-          <w:footerReference w:type="default" r:id="rId10"/>
-          <w:headerReference w:type="first" r:id="rId11"/>
-          <w:footerReference w:type="first" r:id="rId12"/>
+          <w:headerReference w:type="default" r:id="rId7"/>
+          <w:footerReference w:type="default" r:id="rId8"/>
+          <w:headerReference w:type="first" r:id="rId9"/>
+          <w:footerReference w:type="first" r:id="rId10"/>
           <w:type w:val="continuous"/>
           <w:pgSz w:w="12240" w:h="15840" w:code="1"/>
           <w:pgMar w:top="720" w:right="720" w:bottom="720" w:left="720" w:header="720" w:footer="720" w:gutter="0"/>
@@ -1025,15 +1014,7 @@
         <w:t>D</w:t>
       </w:r>
       <w:r>
-        <w:t xml:space="preserve">r. John J. </w:t>
-      </w:r>
-      <w:proofErr w:type="spellStart"/>
-      <w:r>
-        <w:t>Kopchick</w:t>
-      </w:r>
-      <w:proofErr w:type="spellEnd"/>
-      <w:r>
-        <w:t xml:space="preserve"> Fellowship </w:t>
+        <w:t xml:space="preserve">r. John J. Kopchick Fellowship </w:t>
       </w:r>
       <w:r>
         <w:t>(2020)</w:t>
@@ -1153,15 +1134,7 @@
         <w:keepLines/>
       </w:pPr>
       <w:r>
-        <w:t xml:space="preserve">AAPM Summer Fellowship: Commissioning of new </w:t>
-      </w:r>
-      <w:proofErr w:type="spellStart"/>
-      <w:r>
-        <w:t>Elekta</w:t>
-      </w:r>
-      <w:proofErr w:type="spellEnd"/>
-      <w:r>
-        <w:t xml:space="preserve"> LINAC (2014)</w:t>
+        <w:t>AAPM Summer Fellowship: Commissioning of new Elekta LINAC (2014)</w:t>
       </w:r>
     </w:p>
     <w:p>
@@ -1245,12 +1218,7 @@
         <w:t>Invited Speaker, Image Guided Cancer Therapy Workshop</w:t>
       </w:r>
       <w:r>
-        <w:t>,</w:t>
-      </w:r>
-      <w:bookmarkStart w:id="0" w:name="_GoBack"/>
-      <w:bookmarkEnd w:id="0"/>
-      <w:r>
-        <w:t xml:space="preserve"> MD Anderson Cancer Center</w:t>
+        <w:t>, MD Anderson Cancer Center</w:t>
       </w:r>
       <w:r>
         <w:t xml:space="preserve"> “Getting Started with Artificial Intelligence”, Workshop and presentation (11/2021)</w:t>
@@ -1400,15 +1368,7 @@
     <w:p/>
     <w:p>
       <w:r>
-        <w:t xml:space="preserve">I first became interested in machine learning during my master’s work. The goal of my project was to create an </w:t>
-      </w:r>
-      <w:proofErr w:type="spellStart"/>
-      <w:r>
-        <w:t>autocontouring</w:t>
-      </w:r>
-      <w:proofErr w:type="spellEnd"/>
-      <w:r>
-        <w:t xml:space="preserve"> system which would accurately identify and differentiate cervical cancer nodes </w:t>
+        <w:t xml:space="preserve">I first became interested in machine learning during my master’s work. The goal of my project was to create an autocontouring system which would accurately identify and differentiate cervical cancer nodes </w:t>
       </w:r>
       <w:r>
         <w:t>on</w:t>
@@ -1534,23 +1494,7 @@
           <w:rFonts w:ascii="Times New Roman" w:hAnsi="Times New Roman"/>
           <w:color w:val="000000" w:themeColor="text1"/>
         </w:rPr>
-        <w:t xml:space="preserve">European Society of Interventional Radiology: Reliability in Percutaneous </w:t>
-      </w:r>
-      <w:proofErr w:type="spellStart"/>
-      <w:r>
-        <w:rPr>
-          <w:rFonts w:ascii="Times New Roman" w:hAnsi="Times New Roman"/>
-          <w:color w:val="000000" w:themeColor="text1"/>
-        </w:rPr>
-        <w:t>Tumour</w:t>
-      </w:r>
-      <w:proofErr w:type="spellEnd"/>
-      <w:r>
-        <w:rPr>
-          <w:rFonts w:ascii="Times New Roman" w:hAnsi="Times New Roman"/>
-          <w:color w:val="000000" w:themeColor="text1"/>
-        </w:rPr>
-        <w:t xml:space="preserve"> Ablation. (12/2019)</w:t>
+        <w:t>European Society of Interventional Radiology: Reliability in Percutaneous Tumour Ablation. (12/2019)</w:t>
       </w:r>
     </w:p>
     <w:p>
@@ -1657,68 +1601,22 @@
           <w:i/>
           <w:color w:val="000000" w:themeColor="text1"/>
         </w:rPr>
-        <w:t xml:space="preserve">Simple Python Module for </w:t>
-      </w:r>
-      <w:proofErr w:type="spellStart"/>
+        <w:t>Simple Python Module for Dicom and RT: Conversions to Images and Masks, and Predictions to Dicom-RT Structures</w:t>
+      </w:r>
+      <w:r>
+        <w:rPr>
+          <w:rFonts w:ascii="Times New Roman" w:hAnsi="Times New Roman"/>
+          <w:color w:val="000000" w:themeColor="text1"/>
+        </w:rPr>
+        <w:t xml:space="preserve"> Practical Radiation Oncology </w:t>
+      </w:r>
       <w:r>
         <w:rPr>
           <w:rFonts w:ascii="Times New Roman" w:hAnsi="Times New Roman"/>
           <w:i/>
           <w:color w:val="000000" w:themeColor="text1"/>
         </w:rPr>
-        <w:t>Dicom</w:t>
-      </w:r>
-      <w:proofErr w:type="spellEnd"/>
-      <w:r>
-        <w:rPr>
-          <w:rFonts w:ascii="Times New Roman" w:hAnsi="Times New Roman"/>
-          <w:i/>
-          <w:color w:val="000000" w:themeColor="text1"/>
-        </w:rPr>
-        <w:t xml:space="preserve"> and RT: Conversions to Images and Masks, and Predictions to </w:t>
-      </w:r>
-      <w:proofErr w:type="spellStart"/>
-      <w:r>
-        <w:rPr>
-          <w:rFonts w:ascii="Times New Roman" w:hAnsi="Times New Roman"/>
-          <w:i/>
-          <w:color w:val="000000" w:themeColor="text1"/>
-        </w:rPr>
-        <w:t>Dicom</w:t>
-      </w:r>
-      <w:proofErr w:type="spellEnd"/>
-      <w:r>
-        <w:rPr>
-          <w:rFonts w:ascii="Times New Roman" w:hAnsi="Times New Roman"/>
-          <w:i/>
-          <w:color w:val="000000" w:themeColor="text1"/>
-        </w:rPr>
-        <w:t>-RT Structures</w:t>
-      </w:r>
-      <w:r>
-        <w:rPr>
-          <w:rFonts w:ascii="Times New Roman" w:hAnsi="Times New Roman"/>
-          <w:color w:val="000000" w:themeColor="text1"/>
-        </w:rPr>
-        <w:t xml:space="preserve"> Practical Radiation Oncology </w:t>
-      </w:r>
-      <w:proofErr w:type="gramStart"/>
-      <w:r>
-        <w:rPr>
-          <w:rFonts w:ascii="Times New Roman" w:hAnsi="Times New Roman"/>
-          <w:i/>
-          <w:color w:val="000000" w:themeColor="text1"/>
-        </w:rPr>
-        <w:t>In</w:t>
-      </w:r>
-      <w:proofErr w:type="gramEnd"/>
-      <w:r>
-        <w:rPr>
-          <w:rFonts w:ascii="Times New Roman" w:hAnsi="Times New Roman"/>
-          <w:i/>
-          <w:color w:val="000000" w:themeColor="text1"/>
-        </w:rPr>
-        <w:t xml:space="preserve"> Submission 10/2020</w:t>
+        <w:t>In Submission 10/2020</w:t>
       </w:r>
     </w:p>
     <w:p>
@@ -1734,7 +1632,6 @@
           <w:lang w:val="fr-FR"/>
         </w:rPr>
       </w:pPr>
-      <w:proofErr w:type="spellStart"/>
       <w:r>
         <w:rPr>
           <w:rFonts w:ascii="Times New Roman" w:hAnsi="Times New Roman"/>
@@ -1745,7 +1642,6 @@
         </w:rPr>
         <w:t>Papers</w:t>
       </w:r>
-      <w:proofErr w:type="spellEnd"/>
     </w:p>
     <w:p>
       <w:pPr>
@@ -1755,55 +1651,93 @@
           <w:color w:val="000000" w:themeColor="text1"/>
         </w:rPr>
       </w:pPr>
-      <w:proofErr w:type="spellStart"/>
       <w:r>
         <w:rPr>
           <w:rFonts w:ascii="Times New Roman" w:hAnsi="Times New Roman"/>
           <w:color w:val="000000" w:themeColor="text1"/>
           <w:lang w:val="fr-FR"/>
         </w:rPr>
-        <w:t>Cazoulat</w:t>
-      </w:r>
-      <w:proofErr w:type="spellEnd"/>
-      <w:r>
-        <w:rPr>
-          <w:rFonts w:ascii="Times New Roman" w:hAnsi="Times New Roman"/>
+        <w:t xml:space="preserve">He Y., </w:t>
+      </w:r>
+      <w:r>
+        <w:rPr>
+          <w:rFonts w:ascii="Times New Roman" w:hAnsi="Times New Roman"/>
+          <w:b/>
+          <w:bCs/>
           <w:color w:val="000000" w:themeColor="text1"/>
           <w:lang w:val="fr-FR"/>
         </w:rPr>
-        <w:t xml:space="preserve"> G, </w:t>
-      </w:r>
-      <w:r>
-        <w:rPr>
-          <w:rFonts w:ascii="Times New Roman" w:hAnsi="Times New Roman"/>
-          <w:b/>
+        <w:t>Anderson B.M</w:t>
+      </w:r>
+      <w:r>
+        <w:rPr>
+          <w:rFonts w:ascii="Times New Roman" w:hAnsi="Times New Roman"/>
           <w:color w:val="000000" w:themeColor="text1"/>
           <w:lang w:val="fr-FR"/>
         </w:rPr>
-        <w:t>Anderson B.M,</w:t>
-      </w:r>
-      <w:r>
-        <w:rPr>
-          <w:rFonts w:ascii="Times New Roman" w:hAnsi="Times New Roman"/>
+        <w:t xml:space="preserve">, et al. </w:t>
+      </w:r>
+      <w:r>
+        <w:rPr>
+          <w:rFonts w:ascii="Times New Roman" w:hAnsi="Times New Roman"/>
+          <w:i/>
+          <w:iCs/>
           <w:color w:val="000000" w:themeColor="text1"/>
           <w:lang w:val="fr-FR"/>
         </w:rPr>
-        <w:t xml:space="preserve"> et al. </w:t>
+        <w:t>Achieving automation, robustness, and efficiency in biomechanical model-based deformable image registration</w:t>
+      </w:r>
+      <w:r>
+        <w:rPr>
+          <w:rFonts w:ascii="Times New Roman" w:hAnsi="Times New Roman"/>
+          <w:color w:val="000000" w:themeColor="text1"/>
+          <w:lang w:val="fr-FR"/>
+        </w:rPr>
+        <w:t xml:space="preserve"> </w:t>
+      </w:r>
+      <w:r>
+        <w:rPr>
+          <w:rFonts w:ascii="Times New Roman" w:hAnsi="Times New Roman"/>
+          <w:color w:val="000000" w:themeColor="text1"/>
+        </w:rPr>
+        <w:t xml:space="preserve">The International Journal of Medical Physics Research and Practice </w:t>
       </w:r>
       <w:r>
         <w:rPr>
           <w:rFonts w:ascii="Times New Roman" w:hAnsi="Times New Roman"/>
           <w:i/>
-          <w:color w:val="000000" w:themeColor="text1"/>
-        </w:rPr>
-        <w:t>Detection of vessel bifurcations in CT scans for automatic objective assessment of deformable image registration accuracy</w:t>
-      </w:r>
-      <w:r>
-        <w:rPr>
-          <w:rFonts w:ascii="Times New Roman" w:hAnsi="Times New Roman"/>
-          <w:color w:val="000000" w:themeColor="text1"/>
-        </w:rPr>
-        <w:t xml:space="preserve"> The International Journal of Medical Physics Research and Practice 08/2021</w:t>
+          <w:iCs/>
+          <w:color w:val="000000" w:themeColor="text1"/>
+        </w:rPr>
+        <w:t xml:space="preserve">Accepted </w:t>
+      </w:r>
+      <w:r>
+        <w:rPr>
+          <w:rFonts w:ascii="Times New Roman" w:hAnsi="Times New Roman"/>
+          <w:color w:val="000000" w:themeColor="text1"/>
+        </w:rPr>
+        <w:t>0</w:t>
+      </w:r>
+      <w:r>
+        <w:rPr>
+          <w:rFonts w:ascii="Times New Roman" w:hAnsi="Times New Roman"/>
+          <w:color w:val="000000" w:themeColor="text1"/>
+        </w:rPr>
+        <w:t>5</w:t>
+      </w:r>
+      <w:r>
+        <w:rPr>
+          <w:rFonts w:ascii="Times New Roman" w:hAnsi="Times New Roman"/>
+          <w:color w:val="000000" w:themeColor="text1"/>
+        </w:rPr>
+        <w:t>/202</w:t>
+      </w:r>
+      <w:r>
+        <w:rPr>
+          <w:rFonts w:ascii="Times New Roman" w:hAnsi="Times New Roman"/>
+          <w:color w:val="000000" w:themeColor="text1"/>
+        </w:rPr>
+        <w:t>2</w:t>
       </w:r>
     </w:p>
     <w:p>
@@ -1817,6 +1751,55 @@
       <w:r>
         <w:rPr>
           <w:rFonts w:ascii="Times New Roman" w:hAnsi="Times New Roman"/>
+          <w:color w:val="000000" w:themeColor="text1"/>
+          <w:lang w:val="fr-FR"/>
+        </w:rPr>
+        <w:t xml:space="preserve">Cazoulat G, </w:t>
+      </w:r>
+      <w:r>
+        <w:rPr>
+          <w:rFonts w:ascii="Times New Roman" w:hAnsi="Times New Roman"/>
+          <w:b/>
+          <w:color w:val="000000" w:themeColor="text1"/>
+          <w:lang w:val="fr-FR"/>
+        </w:rPr>
+        <w:t>Anderson B.M,</w:t>
+      </w:r>
+      <w:r>
+        <w:rPr>
+          <w:rFonts w:ascii="Times New Roman" w:hAnsi="Times New Roman"/>
+          <w:color w:val="000000" w:themeColor="text1"/>
+          <w:lang w:val="fr-FR"/>
+        </w:rPr>
+        <w:t xml:space="preserve"> et al. </w:t>
+      </w:r>
+      <w:r>
+        <w:rPr>
+          <w:rFonts w:ascii="Times New Roman" w:hAnsi="Times New Roman"/>
+          <w:i/>
+          <w:color w:val="000000" w:themeColor="text1"/>
+        </w:rPr>
+        <w:t>Detection of vessel bifurcations in CT scans for automatic objective assessment of deformable image registration accuracy</w:t>
+      </w:r>
+      <w:r>
+        <w:rPr>
+          <w:rFonts w:ascii="Times New Roman" w:hAnsi="Times New Roman"/>
+          <w:color w:val="000000" w:themeColor="text1"/>
+        </w:rPr>
+        <w:t xml:space="preserve"> The International Journal of Medical Physics Research and Practice 08/2021</w:t>
+      </w:r>
+    </w:p>
+    <w:p>
+      <w:pPr>
+        <w:spacing w:after="60"/>
+        <w:rPr>
+          <w:rFonts w:ascii="Times New Roman" w:hAnsi="Times New Roman"/>
+          <w:color w:val="000000" w:themeColor="text1"/>
+        </w:rPr>
+      </w:pPr>
+      <w:r>
+        <w:rPr>
+          <w:rFonts w:ascii="Times New Roman" w:hAnsi="Times New Roman"/>
           <w:b/>
           <w:bCs/>
           <w:color w:val="000000" w:themeColor="text1"/>
@@ -1992,23 +1975,13 @@
         </w:rPr>
         <w:t xml:space="preserve"> </w:t>
       </w:r>
-      <w:proofErr w:type="gramStart"/>
       <w:r>
         <w:rPr>
           <w:rFonts w:ascii="Times New Roman" w:hAnsi="Times New Roman"/>
           <w:i/>
           <w:color w:val="000000" w:themeColor="text1"/>
         </w:rPr>
-        <w:t>In</w:t>
-      </w:r>
-      <w:proofErr w:type="gramEnd"/>
-      <w:r>
-        <w:rPr>
-          <w:rFonts w:ascii="Times New Roman" w:hAnsi="Times New Roman"/>
-          <w:i/>
-          <w:color w:val="000000" w:themeColor="text1"/>
-        </w:rPr>
-        <w:t xml:space="preserve"> Submission 07/2021</w:t>
+        <w:t>In Submission 07/2021</w:t>
       </w:r>
     </w:p>
     <w:p>
@@ -2042,43 +2015,21 @@
           <w:iCs/>
           <w:color w:val="000000" w:themeColor="text1"/>
         </w:rPr>
-        <w:t xml:space="preserve">Geometric and </w:t>
-      </w:r>
-      <w:proofErr w:type="spellStart"/>
-      <w:r>
-        <w:rPr>
-          <w:rFonts w:ascii="Times New Roman" w:hAnsi="Times New Roman"/>
-          <w:i/>
-          <w:iCs/>
-          <w:color w:val="000000" w:themeColor="text1"/>
-        </w:rPr>
-        <w:t>Dosimetric</w:t>
-      </w:r>
-      <w:proofErr w:type="spellEnd"/>
-      <w:r>
-        <w:rPr>
-          <w:rFonts w:ascii="Times New Roman" w:hAnsi="Times New Roman"/>
-          <w:i/>
-          <w:iCs/>
-          <w:color w:val="000000" w:themeColor="text1"/>
-        </w:rPr>
-        <w:t xml:space="preserve"> Accuracy of Deformable Image Registration between Average-Intensity Images for 4DCT-Based Adaptive Radiotherapy for Non-Small Cell Lung Cancer</w:t>
-      </w:r>
-      <w:r>
-        <w:rPr>
-          <w:rFonts w:ascii="Times New Roman" w:hAnsi="Times New Roman"/>
-          <w:color w:val="000000" w:themeColor="text1"/>
-        </w:rPr>
-        <w:t xml:space="preserve"> Journal of Applied Clinical Medical Physics </w:t>
-      </w:r>
-      <w:r>
-        <w:rPr>
-          <w:rFonts w:ascii="Times New Roman" w:hAnsi="Times New Roman"/>
-          <w:i/>
-          <w:iCs/>
-          <w:color w:val="000000" w:themeColor="text1"/>
-        </w:rPr>
-        <w:t xml:space="preserve">Accepted </w:t>
+        <w:t>Geometric and Dosimetric Accuracy of Deformable Image Registration between Average-Intensity Images for 4DCT-Based Adaptive Radiotherapy for Non-Small Cell Lung Cancer</w:t>
+      </w:r>
+      <w:r>
+        <w:rPr>
+          <w:rFonts w:ascii="Times New Roman" w:hAnsi="Times New Roman"/>
+          <w:color w:val="000000" w:themeColor="text1"/>
+        </w:rPr>
+        <w:t xml:space="preserve"> Journal of Applied Clinical Medical Physics</w:t>
+      </w:r>
+      <w:r>
+        <w:rPr>
+          <w:rFonts w:ascii="Times New Roman" w:hAnsi="Times New Roman"/>
+          <w:color w:val="000000" w:themeColor="text1"/>
+        </w:rPr>
+        <w:t xml:space="preserve"> </w:t>
       </w:r>
       <w:r>
         <w:rPr>
@@ -2172,6 +2123,7 @@
           <w:color w:val="000000" w:themeColor="text1"/>
           <w:lang w:val="fr-FR"/>
         </w:rPr>
+        <w:lastRenderedPageBreak/>
         <w:t>Anderson B.M,</w:t>
       </w:r>
       <w:r>
@@ -2214,58 +2166,29 @@
           <w:color w:val="000000" w:themeColor="text1"/>
         </w:rPr>
       </w:pPr>
-      <w:proofErr w:type="spellStart"/>
       <w:r>
         <w:rPr>
           <w:rFonts w:ascii="Times New Roman" w:hAnsi="Times New Roman"/>
           <w:color w:val="000000" w:themeColor="text1"/>
           <w:lang w:val="fr-FR"/>
         </w:rPr>
-        <w:lastRenderedPageBreak/>
-        <w:t>Cazoulat</w:t>
-      </w:r>
-      <w:proofErr w:type="spellEnd"/>
-      <w:r>
-        <w:rPr>
-          <w:rFonts w:ascii="Times New Roman" w:hAnsi="Times New Roman"/>
+        <w:t xml:space="preserve">Cazoulat G., Elganainy, D., </w:t>
+      </w:r>
+      <w:r>
+        <w:rPr>
+          <w:rFonts w:ascii="Times New Roman" w:hAnsi="Times New Roman"/>
+          <w:b/>
           <w:color w:val="000000" w:themeColor="text1"/>
           <w:lang w:val="fr-FR"/>
         </w:rPr>
-        <w:t xml:space="preserve"> G., </w:t>
-      </w:r>
-      <w:proofErr w:type="spellStart"/>
+        <w:t>Anderson B.M</w:t>
+      </w:r>
       <w:r>
         <w:rPr>
           <w:rFonts w:ascii="Times New Roman" w:hAnsi="Times New Roman"/>
           <w:color w:val="000000" w:themeColor="text1"/>
           <w:lang w:val="fr-FR"/>
         </w:rPr>
-        <w:t>Elganainy</w:t>
-      </w:r>
-      <w:proofErr w:type="spellEnd"/>
-      <w:r>
-        <w:rPr>
-          <w:rFonts w:ascii="Times New Roman" w:hAnsi="Times New Roman"/>
-          <w:color w:val="000000" w:themeColor="text1"/>
-          <w:lang w:val="fr-FR"/>
-        </w:rPr>
-        <w:t xml:space="preserve">, D., </w:t>
-      </w:r>
-      <w:r>
-        <w:rPr>
-          <w:rFonts w:ascii="Times New Roman" w:hAnsi="Times New Roman"/>
-          <w:b/>
-          <w:color w:val="000000" w:themeColor="text1"/>
-          <w:lang w:val="fr-FR"/>
-        </w:rPr>
-        <w:t>Anderson B.M</w:t>
-      </w:r>
-      <w:r>
-        <w:rPr>
-          <w:rFonts w:ascii="Times New Roman" w:hAnsi="Times New Roman"/>
-          <w:color w:val="000000" w:themeColor="text1"/>
-          <w:lang w:val="fr-FR"/>
-        </w:rPr>
         <w:t xml:space="preserve">, et al. </w:t>
       </w:r>
       <w:r>
@@ -2274,25 +2197,7 @@
           <w:i/>
           <w:color w:val="000000" w:themeColor="text1"/>
         </w:rPr>
-        <w:t xml:space="preserve">Vasculature-Driven Biomechanical Deformable Image Registration of Longitudinal Liver </w:t>
-      </w:r>
-      <w:proofErr w:type="spellStart"/>
-      <w:r>
-        <w:rPr>
-          <w:rFonts w:ascii="Times New Roman" w:hAnsi="Times New Roman"/>
-          <w:i/>
-          <w:color w:val="000000" w:themeColor="text1"/>
-        </w:rPr>
-        <w:t>Cholangiocarcinoma</w:t>
-      </w:r>
-      <w:proofErr w:type="spellEnd"/>
-      <w:r>
-        <w:rPr>
-          <w:rFonts w:ascii="Times New Roman" w:hAnsi="Times New Roman"/>
-          <w:i/>
-          <w:color w:val="000000" w:themeColor="text1"/>
-        </w:rPr>
-        <w:t xml:space="preserve"> Computed Tomographic Scans</w:t>
+        <w:t>Vasculature-Driven Biomechanical Deformable Image Registration of Longitudinal Liver Cholangiocarcinoma Computed Tomographic Scans</w:t>
       </w:r>
       <w:r>
         <w:rPr>
@@ -2310,21 +2215,12 @@
           <w:color w:val="000000" w:themeColor="text1"/>
         </w:rPr>
       </w:pPr>
-      <w:proofErr w:type="spellStart"/>
-      <w:r>
-        <w:rPr>
-          <w:rFonts w:ascii="Times New Roman" w:hAnsi="Times New Roman"/>
-          <w:color w:val="000000" w:themeColor="text1"/>
-        </w:rPr>
-        <w:t>Jin</w:t>
-      </w:r>
-      <w:proofErr w:type="spellEnd"/>
-      <w:r>
-        <w:rPr>
-          <w:rFonts w:ascii="Times New Roman" w:hAnsi="Times New Roman"/>
-          <w:color w:val="000000" w:themeColor="text1"/>
-        </w:rPr>
-        <w:t xml:space="preserve"> Y, et al, “</w:t>
+      <w:r>
+        <w:rPr>
+          <w:rFonts w:ascii="Times New Roman" w:hAnsi="Times New Roman"/>
+          <w:color w:val="000000" w:themeColor="text1"/>
+        </w:rPr>
+        <w:t>Jin Y, et al, “</w:t>
       </w:r>
       <w:r>
         <w:rPr>
@@ -2358,23 +2254,13 @@
           <w:color w:val="000000" w:themeColor="text1"/>
         </w:rPr>
       </w:pPr>
-      <w:proofErr w:type="spellStart"/>
       <w:r>
         <w:rPr>
           <w:rFonts w:ascii="Times New Roman" w:hAnsi="Times New Roman"/>
           <w:color w:val="000000" w:themeColor="text1"/>
           <w:lang w:val="fr-FR"/>
         </w:rPr>
-        <w:t>McCulloch</w:t>
-      </w:r>
-      <w:proofErr w:type="spellEnd"/>
-      <w:r>
-        <w:rPr>
-          <w:rFonts w:ascii="Times New Roman" w:hAnsi="Times New Roman"/>
-          <w:color w:val="000000" w:themeColor="text1"/>
-          <w:lang w:val="fr-FR"/>
-        </w:rPr>
-        <w:t xml:space="preserve"> M., </w:t>
+        <w:t xml:space="preserve">McCulloch M., </w:t>
       </w:r>
       <w:r>
         <w:rPr>
@@ -2466,23 +2352,7 @@
           <w:rFonts w:ascii="Times New Roman" w:hAnsi="Times New Roman"/>
           <w:color w:val="000000" w:themeColor="text1"/>
         </w:rPr>
-        <w:t xml:space="preserve">J. Appl. </w:t>
-      </w:r>
-      <w:proofErr w:type="spellStart"/>
-      <w:r>
-        <w:rPr>
-          <w:rFonts w:ascii="Times New Roman" w:hAnsi="Times New Roman"/>
-          <w:color w:val="000000" w:themeColor="text1"/>
-        </w:rPr>
-        <w:t>Clin</w:t>
-      </w:r>
-      <w:proofErr w:type="spellEnd"/>
-      <w:r>
-        <w:rPr>
-          <w:rFonts w:ascii="Times New Roman" w:hAnsi="Times New Roman"/>
-          <w:color w:val="000000" w:themeColor="text1"/>
-        </w:rPr>
-        <w:t>. Med. Phys., vol. 19, no. 6, pp. 306–315, (11/2018)</w:t>
+        <w:t>J. Appl. Clin. Med. Phys., vol. 19, no. 6, pp. 306–315, (11/2018)</w:t>
       </w:r>
     </w:p>
     <w:p>
@@ -2652,39 +2522,7 @@
           <w:rFonts w:ascii="Times New Roman" w:hAnsi="Times New Roman"/>
           <w:color w:val="000000" w:themeColor="text1"/>
         </w:rPr>
-        <w:t xml:space="preserve">, </w:t>
-      </w:r>
-      <w:proofErr w:type="gramStart"/>
-      <w:r>
-        <w:rPr>
-          <w:rFonts w:ascii="Times New Roman" w:hAnsi="Times New Roman"/>
-          <w:color w:val="000000" w:themeColor="text1"/>
-        </w:rPr>
-        <w:t>et</w:t>
-      </w:r>
-      <w:proofErr w:type="gramEnd"/>
-      <w:r>
-        <w:rPr>
-          <w:rFonts w:ascii="Times New Roman" w:hAnsi="Times New Roman"/>
-          <w:color w:val="000000" w:themeColor="text1"/>
-        </w:rPr>
-        <w:t xml:space="preserve">. </w:t>
-      </w:r>
-      <w:proofErr w:type="gramStart"/>
-      <w:r>
-        <w:rPr>
-          <w:rFonts w:ascii="Times New Roman" w:hAnsi="Times New Roman"/>
-          <w:color w:val="000000" w:themeColor="text1"/>
-        </w:rPr>
-        <w:t>al</w:t>
-      </w:r>
-      <w:proofErr w:type="gramEnd"/>
-      <w:r>
-        <w:rPr>
-          <w:rFonts w:ascii="Times New Roman" w:hAnsi="Times New Roman"/>
-          <w:color w:val="000000" w:themeColor="text1"/>
-        </w:rPr>
-        <w:t xml:space="preserve"> </w:t>
+        <w:t xml:space="preserve">, et. al </w:t>
       </w:r>
       <w:r>
         <w:rPr>
@@ -2718,21 +2556,12 @@
           <w:color w:val="000000" w:themeColor="text1"/>
         </w:rPr>
       </w:pPr>
-      <w:proofErr w:type="spellStart"/>
-      <w:r>
-        <w:rPr>
-          <w:rFonts w:ascii="Times New Roman" w:hAnsi="Times New Roman"/>
-          <w:color w:val="000000" w:themeColor="text1"/>
-        </w:rPr>
-        <w:t>Ger</w:t>
-      </w:r>
-      <w:proofErr w:type="spellEnd"/>
-      <w:r>
-        <w:rPr>
-          <w:rFonts w:ascii="Times New Roman" w:hAnsi="Times New Roman"/>
-          <w:color w:val="000000" w:themeColor="text1"/>
-        </w:rPr>
-        <w:t xml:space="preserve"> R.B, Cardenas E.C, </w:t>
+      <w:r>
+        <w:rPr>
+          <w:rFonts w:ascii="Times New Roman" w:hAnsi="Times New Roman"/>
+          <w:color w:val="000000" w:themeColor="text1"/>
+        </w:rPr>
+        <w:t xml:space="preserve">Ger R.B, Cardenas E.C, </w:t>
       </w:r>
       <w:r>
         <w:rPr>
@@ -2747,39 +2576,7 @@
           <w:rFonts w:ascii="Times New Roman" w:hAnsi="Times New Roman"/>
           <w:color w:val="000000" w:themeColor="text1"/>
         </w:rPr>
-        <w:t xml:space="preserve">, </w:t>
-      </w:r>
-      <w:proofErr w:type="gramStart"/>
-      <w:r>
-        <w:rPr>
-          <w:rFonts w:ascii="Times New Roman" w:hAnsi="Times New Roman"/>
-          <w:color w:val="000000" w:themeColor="text1"/>
-        </w:rPr>
-        <w:t>et</w:t>
-      </w:r>
-      <w:proofErr w:type="gramEnd"/>
-      <w:r>
-        <w:rPr>
-          <w:rFonts w:ascii="Times New Roman" w:hAnsi="Times New Roman"/>
-          <w:color w:val="000000" w:themeColor="text1"/>
-        </w:rPr>
-        <w:t xml:space="preserve">. </w:t>
-      </w:r>
-      <w:proofErr w:type="gramStart"/>
-      <w:r>
-        <w:rPr>
-          <w:rFonts w:ascii="Times New Roman" w:hAnsi="Times New Roman"/>
-          <w:color w:val="000000" w:themeColor="text1"/>
-        </w:rPr>
-        <w:t>al</w:t>
-      </w:r>
-      <w:proofErr w:type="gramEnd"/>
-      <w:r>
-        <w:rPr>
-          <w:rFonts w:ascii="Times New Roman" w:hAnsi="Times New Roman"/>
-          <w:color w:val="000000" w:themeColor="text1"/>
-        </w:rPr>
-        <w:t xml:space="preserve"> </w:t>
+        <w:t xml:space="preserve">, et. al </w:t>
       </w:r>
       <w:r>
         <w:rPr>
@@ -2787,25 +2584,7 @@
           <w:i/>
           <w:color w:val="000000" w:themeColor="text1"/>
         </w:rPr>
-        <w:t xml:space="preserve">Guidelines using Imaging Biomarker Explorer (IBEX) for </w:t>
-      </w:r>
-      <w:proofErr w:type="spellStart"/>
-      <w:r>
-        <w:rPr>
-          <w:rFonts w:ascii="Times New Roman" w:hAnsi="Times New Roman"/>
-          <w:i/>
-          <w:color w:val="000000" w:themeColor="text1"/>
-        </w:rPr>
-        <w:t>Radiomics</w:t>
-      </w:r>
-      <w:proofErr w:type="spellEnd"/>
-      <w:r>
-        <w:rPr>
-          <w:rFonts w:ascii="Times New Roman" w:hAnsi="Times New Roman"/>
-          <w:i/>
-          <w:color w:val="000000" w:themeColor="text1"/>
-        </w:rPr>
-        <w:t xml:space="preserve">. </w:t>
+        <w:t xml:space="preserve">Guidelines using Imaging Biomarker Explorer (IBEX) for Radiomics. </w:t>
       </w:r>
       <w:r>
         <w:rPr>
@@ -2978,6 +2757,7 @@
           <w:color w:val="000000" w:themeColor="text1"/>
           <w:u w:val="single"/>
         </w:rPr>
+        <w:lastRenderedPageBreak/>
         <w:t>Oral Presentations</w:t>
       </w:r>
       <w:r>
@@ -3078,18 +2858,8 @@
           <w:i/>
           <w:color w:val="000000" w:themeColor="text1"/>
         </w:rPr>
-        <w:t>low .</w:t>
-      </w:r>
-      <w:proofErr w:type="spellStart"/>
-      <w:r>
-        <w:rPr>
-          <w:rFonts w:ascii="Times New Roman" w:hAnsi="Times New Roman"/>
-          <w:i/>
-          <w:color w:val="000000" w:themeColor="text1"/>
-        </w:rPr>
-        <w:t>tfrecords</w:t>
-      </w:r>
-      <w:proofErr w:type="spellEnd"/>
+        <w:t>low .tfrecords</w:t>
+      </w:r>
       <w:r>
         <w:rPr>
           <w:rFonts w:ascii="Times New Roman" w:hAnsi="Times New Roman"/>
@@ -3179,25 +2949,7 @@
           <w:color w:val="000000" w:themeColor="text1"/>
           <w:shd w:val="clear" w:color="auto" w:fill="FFFFFF"/>
         </w:rPr>
-        <w:t xml:space="preserve">, </w:t>
-      </w:r>
-      <w:proofErr w:type="spellStart"/>
-      <w:r>
-        <w:rPr>
-          <w:rFonts w:ascii="Times New Roman" w:hAnsi="Times New Roman"/>
-          <w:color w:val="000000" w:themeColor="text1"/>
-          <w:shd w:val="clear" w:color="auto" w:fill="FFFFFF"/>
-        </w:rPr>
-        <w:t>Cazoulat</w:t>
-      </w:r>
-      <w:proofErr w:type="spellEnd"/>
-      <w:r>
-        <w:rPr>
-          <w:rFonts w:ascii="Times New Roman" w:hAnsi="Times New Roman"/>
-          <w:color w:val="000000" w:themeColor="text1"/>
-          <w:shd w:val="clear" w:color="auto" w:fill="FFFFFF"/>
-        </w:rPr>
-        <w:t xml:space="preserve"> G., et al. </w:t>
+        <w:t xml:space="preserve">, Cazoulat G., et al. </w:t>
       </w:r>
       <w:r>
         <w:rPr>
@@ -3347,23 +3099,13 @@
           <w:color w:val="000000" w:themeColor="text1"/>
         </w:rPr>
       </w:pPr>
-      <w:proofErr w:type="spellStart"/>
       <w:r>
         <w:rPr>
           <w:rFonts w:ascii="Times New Roman" w:hAnsi="Times New Roman"/>
           <w:color w:val="000000" w:themeColor="text1"/>
           <w:lang w:val="es-ES"/>
         </w:rPr>
-        <w:t>Cardenas</w:t>
-      </w:r>
-      <w:proofErr w:type="spellEnd"/>
-      <w:r>
-        <w:rPr>
-          <w:rFonts w:ascii="Times New Roman" w:hAnsi="Times New Roman"/>
-          <w:color w:val="000000" w:themeColor="text1"/>
-          <w:lang w:val="es-ES"/>
-        </w:rPr>
-        <w:t xml:space="preserve"> C, </w:t>
+        <w:t xml:space="preserve">Cardenas C, </w:t>
       </w:r>
       <w:r>
         <w:rPr>
@@ -3429,23 +3171,7 @@
           <w:rFonts w:ascii="Times New Roman" w:hAnsi="Times New Roman"/>
           <w:color w:val="000000" w:themeColor="text1"/>
         </w:rPr>
-        <w:t xml:space="preserve"> </w:t>
-      </w:r>
-      <w:proofErr w:type="gramStart"/>
-      <w:r>
-        <w:rPr>
-          <w:rFonts w:ascii="Times New Roman" w:hAnsi="Times New Roman"/>
-          <w:color w:val="000000" w:themeColor="text1"/>
-        </w:rPr>
-        <w:t>Cardenas</w:t>
-      </w:r>
-      <w:proofErr w:type="gramEnd"/>
-      <w:r>
-        <w:rPr>
-          <w:rFonts w:ascii="Times New Roman" w:hAnsi="Times New Roman"/>
-          <w:color w:val="000000" w:themeColor="text1"/>
-        </w:rPr>
-        <w:t xml:space="preserve"> C, et al. </w:t>
+        <w:t xml:space="preserve"> Cardenas C, et al. </w:t>
       </w:r>
       <w:r>
         <w:rPr>
@@ -3665,21 +3391,12 @@
           <w:color w:val="000000" w:themeColor="text1"/>
         </w:rPr>
       </w:pPr>
-      <w:proofErr w:type="spellStart"/>
-      <w:r>
-        <w:rPr>
-          <w:rFonts w:ascii="Times New Roman" w:hAnsi="Times New Roman"/>
-          <w:color w:val="000000" w:themeColor="text1"/>
-        </w:rPr>
-        <w:t>Rigaud</w:t>
-      </w:r>
-      <w:proofErr w:type="spellEnd"/>
-      <w:r>
-        <w:rPr>
-          <w:rFonts w:ascii="Times New Roman" w:hAnsi="Times New Roman"/>
-          <w:color w:val="000000" w:themeColor="text1"/>
-        </w:rPr>
-        <w:t xml:space="preserve">, B., et al </w:t>
+      <w:r>
+        <w:rPr>
+          <w:rFonts w:ascii="Times New Roman" w:hAnsi="Times New Roman"/>
+          <w:color w:val="000000" w:themeColor="text1"/>
+        </w:rPr>
+        <w:t xml:space="preserve">Rigaud, B., et al </w:t>
       </w:r>
       <w:r>
         <w:rPr>
@@ -3710,16 +3427,7 @@
           <w:rFonts w:ascii="Times New Roman" w:hAnsi="Times New Roman"/>
           <w:color w:val="000000" w:themeColor="text1"/>
         </w:rPr>
-        <w:lastRenderedPageBreak/>
-        <w:t>McCulloch, M.</w:t>
-      </w:r>
-      <w:proofErr w:type="gramStart"/>
-      <w:r>
-        <w:rPr>
-          <w:rFonts w:ascii="Times New Roman" w:hAnsi="Times New Roman"/>
-          <w:color w:val="000000" w:themeColor="text1"/>
-        </w:rPr>
-        <w:t>,</w:t>
+        <w:t>McCulloch, M.,</w:t>
       </w:r>
       <w:r>
         <w:rPr>
@@ -3734,15 +3442,7 @@
           <w:rFonts w:ascii="Times New Roman" w:hAnsi="Times New Roman"/>
           <w:color w:val="000000" w:themeColor="text1"/>
         </w:rPr>
-        <w:t>,</w:t>
-      </w:r>
-      <w:proofErr w:type="gramEnd"/>
-      <w:r>
-        <w:rPr>
-          <w:rFonts w:ascii="Times New Roman" w:hAnsi="Times New Roman"/>
-          <w:color w:val="000000" w:themeColor="text1"/>
-        </w:rPr>
-        <w:t xml:space="preserve"> et al </w:t>
+        <w:t xml:space="preserve">, et al </w:t>
       </w:r>
       <w:r>
         <w:rPr>
@@ -3768,21 +3468,12 @@
           <w:color w:val="000000" w:themeColor="text1"/>
         </w:rPr>
       </w:pPr>
-      <w:proofErr w:type="spellStart"/>
-      <w:r>
-        <w:rPr>
-          <w:rFonts w:ascii="Times New Roman" w:hAnsi="Times New Roman"/>
-          <w:color w:val="000000" w:themeColor="text1"/>
-        </w:rPr>
-        <w:t>Reber</w:t>
-      </w:r>
-      <w:proofErr w:type="spellEnd"/>
-      <w:r>
-        <w:rPr>
-          <w:rFonts w:ascii="Times New Roman" w:hAnsi="Times New Roman"/>
-          <w:color w:val="000000" w:themeColor="text1"/>
-        </w:rPr>
-        <w:t xml:space="preserve">, B., </w:t>
+      <w:r>
+        <w:rPr>
+          <w:rFonts w:ascii="Times New Roman" w:hAnsi="Times New Roman"/>
+          <w:color w:val="000000" w:themeColor="text1"/>
+        </w:rPr>
+        <w:t xml:space="preserve">Reber, B., </w:t>
       </w:r>
       <w:r>
         <w:rPr>
@@ -3984,23 +3675,7 @@
           <w:rFonts w:ascii="Times New Roman" w:hAnsi="Times New Roman"/>
           <w:color w:val="000000" w:themeColor="text1"/>
         </w:rPr>
-        <w:t xml:space="preserve"> International Society of Radiation Epidemiology and Dosimetry, </w:t>
-      </w:r>
-      <w:proofErr w:type="spellStart"/>
-      <w:r>
-        <w:rPr>
-          <w:rFonts w:ascii="Times New Roman" w:hAnsi="Times New Roman"/>
-          <w:color w:val="000000" w:themeColor="text1"/>
-        </w:rPr>
-        <w:t>Sitges</w:t>
-      </w:r>
-      <w:proofErr w:type="spellEnd"/>
-      <w:r>
-        <w:rPr>
-          <w:rFonts w:ascii="Times New Roman" w:hAnsi="Times New Roman"/>
-          <w:color w:val="000000" w:themeColor="text1"/>
-        </w:rPr>
-        <w:t>, Spain.</w:t>
+        <w:t xml:space="preserve"> International Society of Radiation Epidemiology and Dosimetry, Sitges, Spain.</w:t>
       </w:r>
       <w:r>
         <w:rPr>
@@ -4018,21 +3693,12 @@
           <w:color w:val="000000" w:themeColor="text1"/>
         </w:rPr>
       </w:pPr>
-      <w:proofErr w:type="spellStart"/>
-      <w:r>
-        <w:rPr>
-          <w:rFonts w:ascii="Times New Roman" w:hAnsi="Times New Roman"/>
-          <w:color w:val="000000" w:themeColor="text1"/>
-        </w:rPr>
-        <w:t>Elhalawani</w:t>
-      </w:r>
-      <w:proofErr w:type="spellEnd"/>
-      <w:r>
-        <w:rPr>
-          <w:rFonts w:ascii="Times New Roman" w:hAnsi="Times New Roman"/>
-          <w:color w:val="000000" w:themeColor="text1"/>
-        </w:rPr>
-        <w:t xml:space="preserve">, H., et al. </w:t>
+      <w:r>
+        <w:rPr>
+          <w:rFonts w:ascii="Times New Roman" w:hAnsi="Times New Roman"/>
+          <w:color w:val="000000" w:themeColor="text1"/>
+        </w:rPr>
+        <w:t xml:space="preserve">Elhalawani, H., et al. </w:t>
       </w:r>
       <w:r>
         <w:rPr>
@@ -4067,78 +3733,24 @@
           <w:color w:val="000000" w:themeColor="text1"/>
           <w:shd w:val="clear" w:color="auto" w:fill="FFFFFF"/>
         </w:rPr>
-        <w:t xml:space="preserve">McCulloch M., </w:t>
-      </w:r>
-      <w:proofErr w:type="spellStart"/>
-      <w:r>
-        <w:rPr>
-          <w:rFonts w:ascii="Times New Roman" w:hAnsi="Times New Roman"/>
+        <w:t xml:space="preserve">McCulloch M., Elhalawani H., </w:t>
+      </w:r>
+      <w:r>
+        <w:rPr>
+          <w:rFonts w:ascii="Times New Roman" w:hAnsi="Times New Roman"/>
+          <w:b/>
           <w:color w:val="000000" w:themeColor="text1"/>
           <w:shd w:val="clear" w:color="auto" w:fill="FFFFFF"/>
         </w:rPr>
-        <w:t>Elhalawani</w:t>
-      </w:r>
-      <w:proofErr w:type="spellEnd"/>
+        <w:t>Anderson B.M</w:t>
+      </w:r>
       <w:r>
         <w:rPr>
           <w:rFonts w:ascii="Times New Roman" w:hAnsi="Times New Roman"/>
           <w:color w:val="000000" w:themeColor="text1"/>
           <w:shd w:val="clear" w:color="auto" w:fill="FFFFFF"/>
         </w:rPr>
-        <w:t xml:space="preserve"> H., </w:t>
-      </w:r>
-      <w:r>
-        <w:rPr>
-          <w:rFonts w:ascii="Times New Roman" w:hAnsi="Times New Roman"/>
-          <w:b/>
-          <w:color w:val="000000" w:themeColor="text1"/>
-          <w:shd w:val="clear" w:color="auto" w:fill="FFFFFF"/>
-        </w:rPr>
-        <w:t>Anderson B.M</w:t>
-      </w:r>
-      <w:r>
-        <w:rPr>
-          <w:rFonts w:ascii="Times New Roman" w:hAnsi="Times New Roman"/>
-          <w:color w:val="000000" w:themeColor="text1"/>
-          <w:shd w:val="clear" w:color="auto" w:fill="FFFFFF"/>
-        </w:rPr>
-        <w:t xml:space="preserve">, </w:t>
-      </w:r>
-      <w:proofErr w:type="gramStart"/>
-      <w:r>
-        <w:rPr>
-          <w:rFonts w:ascii="Times New Roman" w:hAnsi="Times New Roman"/>
-          <w:color w:val="000000" w:themeColor="text1"/>
-          <w:shd w:val="clear" w:color="auto" w:fill="FFFFFF"/>
-        </w:rPr>
-        <w:t>et</w:t>
-      </w:r>
-      <w:proofErr w:type="gramEnd"/>
-      <w:r>
-        <w:rPr>
-          <w:rFonts w:ascii="Times New Roman" w:hAnsi="Times New Roman"/>
-          <w:color w:val="000000" w:themeColor="text1"/>
-          <w:shd w:val="clear" w:color="auto" w:fill="FFFFFF"/>
-        </w:rPr>
-        <w:t xml:space="preserve">. </w:t>
-      </w:r>
-      <w:proofErr w:type="gramStart"/>
-      <w:r>
-        <w:rPr>
-          <w:rFonts w:ascii="Times New Roman" w:hAnsi="Times New Roman"/>
-          <w:color w:val="000000" w:themeColor="text1"/>
-          <w:shd w:val="clear" w:color="auto" w:fill="FFFFFF"/>
-        </w:rPr>
-        <w:t>al</w:t>
-      </w:r>
-      <w:proofErr w:type="gramEnd"/>
-      <w:r>
-        <w:rPr>
-          <w:rFonts w:ascii="Times New Roman" w:hAnsi="Times New Roman"/>
-          <w:color w:val="000000" w:themeColor="text1"/>
-          <w:shd w:val="clear" w:color="auto" w:fill="FFFFFF"/>
-        </w:rPr>
-        <w:t xml:space="preserve"> </w:t>
+        <w:t xml:space="preserve">, et. al </w:t>
       </w:r>
       <w:r>
         <w:rPr>
@@ -4251,6 +3863,7 @@
           <w:rFonts w:ascii="Times New Roman" w:hAnsi="Times New Roman"/>
           <w:color w:val="000000" w:themeColor="text1"/>
         </w:rPr>
+        <w:lastRenderedPageBreak/>
         <w:t xml:space="preserve">Sen A, </w:t>
       </w:r>
       <w:r>
@@ -4274,25 +3887,7 @@
           <w:i/>
           <w:color w:val="000000" w:themeColor="text1"/>
         </w:rPr>
-        <w:t xml:space="preserve">A Comparison of Deformable Registration Techniques for Pre and Post-Treatment </w:t>
-      </w:r>
-      <w:proofErr w:type="spellStart"/>
-      <w:r>
-        <w:rPr>
-          <w:rFonts w:ascii="Times New Roman" w:hAnsi="Times New Roman"/>
-          <w:i/>
-          <w:color w:val="000000" w:themeColor="text1"/>
-        </w:rPr>
-        <w:t>Cholangiocarcinoma</w:t>
-      </w:r>
-      <w:proofErr w:type="spellEnd"/>
-      <w:r>
-        <w:rPr>
-          <w:rFonts w:ascii="Times New Roman" w:hAnsi="Times New Roman"/>
-          <w:i/>
-          <w:color w:val="000000" w:themeColor="text1"/>
-        </w:rPr>
-        <w:t xml:space="preserve"> CT Images. </w:t>
+        <w:t xml:space="preserve">A Comparison of Deformable Registration Techniques for Pre and Post-Treatment Cholangiocarcinoma CT Images. </w:t>
       </w:r>
       <w:r>
         <w:rPr>
@@ -4310,37 +3905,12 @@
           <w:color w:val="000000" w:themeColor="text1"/>
         </w:rPr>
       </w:pPr>
-      <w:proofErr w:type="spellStart"/>
-      <w:r>
-        <w:rPr>
-          <w:rFonts w:ascii="Times New Roman" w:hAnsi="Times New Roman"/>
-          <w:color w:val="000000" w:themeColor="text1"/>
-        </w:rPr>
-        <w:t>Cazoulat</w:t>
-      </w:r>
-      <w:proofErr w:type="spellEnd"/>
-      <w:r>
-        <w:rPr>
-          <w:rFonts w:ascii="Times New Roman" w:hAnsi="Times New Roman"/>
-          <w:color w:val="000000" w:themeColor="text1"/>
-        </w:rPr>
-        <w:t xml:space="preserve"> G, </w:t>
-      </w:r>
-      <w:proofErr w:type="spellStart"/>
-      <w:r>
-        <w:rPr>
-          <w:rFonts w:ascii="Times New Roman" w:hAnsi="Times New Roman"/>
-          <w:color w:val="000000" w:themeColor="text1"/>
-        </w:rPr>
-        <w:t>Chaudhury</w:t>
-      </w:r>
-      <w:proofErr w:type="spellEnd"/>
-      <w:r>
-        <w:rPr>
-          <w:rFonts w:ascii="Times New Roman" w:hAnsi="Times New Roman"/>
-          <w:color w:val="000000" w:themeColor="text1"/>
-        </w:rPr>
-        <w:t xml:space="preserve"> B, </w:t>
+      <w:r>
+        <w:rPr>
+          <w:rFonts w:ascii="Times New Roman" w:hAnsi="Times New Roman"/>
+          <w:color w:val="000000" w:themeColor="text1"/>
+        </w:rPr>
+        <w:t xml:space="preserve">Cazoulat G, Chaudhury B, </w:t>
       </w:r>
       <w:r>
         <w:rPr>
@@ -5648,7 +5218,6 @@
                 <w:rFonts w:cs="Arial"/>
                 <w:szCs w:val="22"/>
               </w:rPr>
-              <w:lastRenderedPageBreak/>
               <w:t>Georgia Institute of Technology</w:t>
             </w:r>
           </w:p>
@@ -6812,6 +6381,7 @@
                 <w:rFonts w:cs="Arial"/>
                 <w:szCs w:val="22"/>
               </w:rPr>
+              <w:lastRenderedPageBreak/>
               <w:t>2013</w:t>
             </w:r>
           </w:p>
@@ -8800,7 +8370,6 @@
                 <w:rFonts w:cs="Arial"/>
                 <w:szCs w:val="22"/>
               </w:rPr>
-              <w:lastRenderedPageBreak/>
               <w:t>2010</w:t>
             </w:r>
           </w:p>
@@ -8857,7 +8426,7 @@
       </w:r>
     </w:p>
     <w:sectPr>
-      <w:footerReference w:type="default" r:id="rId13"/>
+      <w:footerReference w:type="default" r:id="rId11"/>
       <w:type w:val="continuous"/>
       <w:pgSz w:w="12240" w:h="15840" w:code="1"/>
       <w:pgMar w:top="1152" w:right="720" w:bottom="720" w:left="720" w:header="720" w:footer="720" w:gutter="0"/>
@@ -8870,7 +8439,7 @@
 </file>
 
 <file path=word/endnotes.xml><?xml version="1.0" encoding="utf-8"?>
-<w:endnotes xmlns:wpc="http://schemas.microsoft.com/office/word/2010/wordprocessingCanvas" xmlns:cx="http://schemas.microsoft.com/office/drawing/2014/chartex" xmlns:cx1="http://schemas.microsoft.com/office/drawing/2015/9/8/chartex" xmlns:mc="http://schemas.openxmlformats.org/markup-compatibility/2006" xmlns:o="urn:schemas-microsoft-com:office:office" xmlns:r="http://schemas.openxmlformats.org/officeDocument/2006/relationships" xmlns:m="http://schemas.openxmlformats.org/officeDocument/2006/math" xmlns:v="urn:schemas-microsoft-com:vml" xmlns:wp14="http://schemas.microsoft.com/office/word/2010/wordprocessingDrawing" xmlns:wp="http://schemas.openxmlformats.org/drawingml/2006/wordprocessingDrawing" xmlns:w10="urn:schemas-microsoft-com:office:word" xmlns:w="http://schemas.openxmlformats.org/wordprocessingml/2006/main" xmlns:w14="http://schemas.microsoft.com/office/word/2010/wordml" xmlns:w15="http://schemas.microsoft.com/office/word/2012/wordml" xmlns:w16se="http://schemas.microsoft.com/office/word/2015/wordml/symex" xmlns:wpg="http://schemas.microsoft.com/office/word/2010/wordprocessingGroup" xmlns:wpi="http://schemas.microsoft.com/office/word/2010/wordprocessingInk" xmlns:wne="http://schemas.microsoft.com/office/word/2006/wordml" xmlns:wps="http://schemas.microsoft.com/office/word/2010/wordprocessingShape" mc:Ignorable="w14 w15 w16se wp14">
+<w:endnotes xmlns:wpc="http://schemas.microsoft.com/office/word/2010/wordprocessingCanvas" xmlns:cx="http://schemas.microsoft.com/office/drawing/2014/chartex" xmlns:cx1="http://schemas.microsoft.com/office/drawing/2015/9/8/chartex" xmlns:cx2="http://schemas.microsoft.com/office/drawing/2015/10/21/chartex" xmlns:cx3="http://schemas.microsoft.com/office/drawing/2016/5/9/chartex" xmlns:cx4="http://schemas.microsoft.com/office/drawing/2016/5/10/chartex" xmlns:cx5="http://schemas.microsoft.com/office/drawing/2016/5/11/chartex" xmlns:cx6="http://schemas.microsoft.com/office/drawing/2016/5/12/chartex" xmlns:cx7="http://schemas.microsoft.com/office/drawing/2016/5/13/chartex" xmlns:cx8="http://schemas.microsoft.com/office/drawing/2016/5/14/chartex" xmlns:mc="http://schemas.openxmlformats.org/markup-compatibility/2006" xmlns:aink="http://schemas.microsoft.com/office/drawing/2016/ink" xmlns:am3d="http://schemas.microsoft.com/office/drawing/2017/model3d" xmlns:o="urn:schemas-microsoft-com:office:office" xmlns:r="http://schemas.openxmlformats.org/officeDocument/2006/relationships" xmlns:m="http://schemas.openxmlformats.org/officeDocument/2006/math" xmlns:v="urn:schemas-microsoft-com:vml" xmlns:wp14="http://schemas.microsoft.com/office/word/2010/wordprocessingDrawing" xmlns:wp="http://schemas.openxmlformats.org/drawingml/2006/wordprocessingDrawing" xmlns:w10="urn:schemas-microsoft-com:office:word" xmlns:w="http://schemas.openxmlformats.org/wordprocessingml/2006/main" xmlns:w14="http://schemas.microsoft.com/office/word/2010/wordml" xmlns:w15="http://schemas.microsoft.com/office/word/2012/wordml" xmlns:w16cex="http://schemas.microsoft.com/office/word/2018/wordml/cex" xmlns:w16cid="http://schemas.microsoft.com/office/word/2016/wordml/cid" xmlns:w16="http://schemas.microsoft.com/office/word/2018/wordml" xmlns:w16sdtdh="http://schemas.microsoft.com/office/word/2020/wordml/sdtdatahash" xmlns:w16se="http://schemas.microsoft.com/office/word/2015/wordml/symex" xmlns:wpg="http://schemas.microsoft.com/office/word/2010/wordprocessingGroup" xmlns:wpi="http://schemas.microsoft.com/office/word/2010/wordprocessingInk" xmlns:wne="http://schemas.microsoft.com/office/word/2006/wordml" xmlns:wps="http://schemas.microsoft.com/office/word/2010/wordprocessingShape" mc:Ignorable="w14 w15 w16se w16cid w16 w16cex w16sdtdh wp14">
   <w:endnote w:type="separator" w:id="-1">
     <w:p>
       <w:r>
@@ -8889,17 +8458,7 @@
 </file>
 
 <file path=word/footer1.xml><?xml version="1.0" encoding="utf-8"?>
-<w:ftr xmlns:wpc="http://schemas.microsoft.com/office/word/2010/wordprocessingCanvas" xmlns:cx="http://schemas.microsoft.com/office/drawing/2014/chartex" xmlns:cx1="http://schemas.microsoft.com/office/drawing/2015/9/8/chartex" xmlns:mc="http://schemas.openxmlformats.org/markup-compatibility/2006" xmlns:o="urn:schemas-microsoft-com:office:office" xmlns:r="http://schemas.openxmlformats.org/officeDocument/2006/relationships" xmlns:m="http://schemas.openxmlformats.org/officeDocument/2006/math" xmlns:v="urn:schemas-microsoft-com:vml" xmlns:wp14="http://schemas.microsoft.com/office/word/2010/wordprocessingDrawing" xmlns:wp="http://schemas.openxmlformats.org/drawingml/2006/wordprocessingDrawing" xmlns:w10="urn:schemas-microsoft-com:office:word" xmlns:w="http://schemas.openxmlformats.org/wordprocessingml/2006/main" xmlns:w14="http://schemas.microsoft.com/office/word/2010/wordml" xmlns:w15="http://schemas.microsoft.com/office/word/2012/wordml" xmlns:w16se="http://schemas.microsoft.com/office/word/2015/wordml/symex" xmlns:wpg="http://schemas.microsoft.com/office/word/2010/wordprocessingGroup" xmlns:wpi="http://schemas.microsoft.com/office/word/2010/wordprocessingInk" xmlns:wne="http://schemas.microsoft.com/office/word/2006/wordml" xmlns:wps="http://schemas.microsoft.com/office/word/2010/wordprocessingShape" mc:Ignorable="w14 w15 w16se wp14">
-  <w:p>
-    <w:pPr>
-      <w:pStyle w:val="Footer"/>
-    </w:pPr>
-  </w:p>
-</w:ftr>
-</file>
-
-<file path=word/footer2.xml><?xml version="1.0" encoding="utf-8"?>
-<w:ftr xmlns:wpc="http://schemas.microsoft.com/office/word/2010/wordprocessingCanvas" xmlns:cx="http://schemas.microsoft.com/office/drawing/2014/chartex" xmlns:cx1="http://schemas.microsoft.com/office/drawing/2015/9/8/chartex" xmlns:mc="http://schemas.openxmlformats.org/markup-compatibility/2006" xmlns:o="urn:schemas-microsoft-com:office:office" xmlns:r="http://schemas.openxmlformats.org/officeDocument/2006/relationships" xmlns:m="http://schemas.openxmlformats.org/officeDocument/2006/math" xmlns:v="urn:schemas-microsoft-com:vml" xmlns:wp14="http://schemas.microsoft.com/office/word/2010/wordprocessingDrawing" xmlns:wp="http://schemas.openxmlformats.org/drawingml/2006/wordprocessingDrawing" xmlns:w10="urn:schemas-microsoft-com:office:word" xmlns:w="http://schemas.openxmlformats.org/wordprocessingml/2006/main" xmlns:w14="http://schemas.microsoft.com/office/word/2010/wordml" xmlns:w15="http://schemas.microsoft.com/office/word/2012/wordml" xmlns:w16se="http://schemas.microsoft.com/office/word/2015/wordml/symex" xmlns:wpg="http://schemas.microsoft.com/office/word/2010/wordprocessingGroup" xmlns:wpi="http://schemas.microsoft.com/office/word/2010/wordprocessingInk" xmlns:wne="http://schemas.microsoft.com/office/word/2006/wordml" xmlns:wps="http://schemas.microsoft.com/office/word/2010/wordprocessingShape" mc:Ignorable="w14 w15 w16se wp14">
+<w:ftr xmlns:wpc="http://schemas.microsoft.com/office/word/2010/wordprocessingCanvas" xmlns:cx="http://schemas.microsoft.com/office/drawing/2014/chartex" xmlns:cx1="http://schemas.microsoft.com/office/drawing/2015/9/8/chartex" xmlns:cx2="http://schemas.microsoft.com/office/drawing/2015/10/21/chartex" xmlns:cx3="http://schemas.microsoft.com/office/drawing/2016/5/9/chartex" xmlns:cx4="http://schemas.microsoft.com/office/drawing/2016/5/10/chartex" xmlns:cx5="http://schemas.microsoft.com/office/drawing/2016/5/11/chartex" xmlns:cx6="http://schemas.microsoft.com/office/drawing/2016/5/12/chartex" xmlns:cx7="http://schemas.microsoft.com/office/drawing/2016/5/13/chartex" xmlns:cx8="http://schemas.microsoft.com/office/drawing/2016/5/14/chartex" xmlns:mc="http://schemas.openxmlformats.org/markup-compatibility/2006" xmlns:aink="http://schemas.microsoft.com/office/drawing/2016/ink" xmlns:am3d="http://schemas.microsoft.com/office/drawing/2017/model3d" xmlns:o="urn:schemas-microsoft-com:office:office" xmlns:r="http://schemas.openxmlformats.org/officeDocument/2006/relationships" xmlns:m="http://schemas.openxmlformats.org/officeDocument/2006/math" xmlns:v="urn:schemas-microsoft-com:vml" xmlns:wp14="http://schemas.microsoft.com/office/word/2010/wordprocessingDrawing" xmlns:wp="http://schemas.openxmlformats.org/drawingml/2006/wordprocessingDrawing" xmlns:w10="urn:schemas-microsoft-com:office:word" xmlns:w="http://schemas.openxmlformats.org/wordprocessingml/2006/main" xmlns:w14="http://schemas.microsoft.com/office/word/2010/wordml" xmlns:w15="http://schemas.microsoft.com/office/word/2012/wordml" xmlns:w16cex="http://schemas.microsoft.com/office/word/2018/wordml/cex" xmlns:w16cid="http://schemas.microsoft.com/office/word/2016/wordml/cid" xmlns:w16="http://schemas.microsoft.com/office/word/2018/wordml" xmlns:w16sdtdh="http://schemas.microsoft.com/office/word/2020/wordml/sdtdatahash" xmlns:w16se="http://schemas.microsoft.com/office/word/2015/wordml/symex" xmlns:wpg="http://schemas.microsoft.com/office/word/2010/wordprocessingGroup" xmlns:wpi="http://schemas.microsoft.com/office/word/2010/wordprocessingInk" xmlns:wne="http://schemas.microsoft.com/office/word/2006/wordml" xmlns:wps="http://schemas.microsoft.com/office/word/2010/wordprocessingShape" mc:Ignorable="w14 w15 w16se w16cid w16 w16cex w16sdtdh wp14">
   <w:p>
     <w:pPr>
       <w:pStyle w:val="FormFooterBorder"/>
@@ -8928,8 +8487,8 @@
 </w:ftr>
 </file>
 
-<file path=word/footer3.xml><?xml version="1.0" encoding="utf-8"?>
-<w:ftr xmlns:wpc="http://schemas.microsoft.com/office/word/2010/wordprocessingCanvas" xmlns:cx="http://schemas.microsoft.com/office/drawing/2014/chartex" xmlns:cx1="http://schemas.microsoft.com/office/drawing/2015/9/8/chartex" xmlns:mc="http://schemas.openxmlformats.org/markup-compatibility/2006" xmlns:o="urn:schemas-microsoft-com:office:office" xmlns:r="http://schemas.openxmlformats.org/officeDocument/2006/relationships" xmlns:m="http://schemas.openxmlformats.org/officeDocument/2006/math" xmlns:v="urn:schemas-microsoft-com:vml" xmlns:wp14="http://schemas.microsoft.com/office/word/2010/wordprocessingDrawing" xmlns:wp="http://schemas.openxmlformats.org/drawingml/2006/wordprocessingDrawing" xmlns:w10="urn:schemas-microsoft-com:office:word" xmlns:w="http://schemas.openxmlformats.org/wordprocessingml/2006/main" xmlns:w14="http://schemas.microsoft.com/office/word/2010/wordml" xmlns:w15="http://schemas.microsoft.com/office/word/2012/wordml" xmlns:w16se="http://schemas.microsoft.com/office/word/2015/wordml/symex" xmlns:wpg="http://schemas.microsoft.com/office/word/2010/wordprocessingGroup" xmlns:wpi="http://schemas.microsoft.com/office/word/2010/wordprocessingInk" xmlns:wne="http://schemas.microsoft.com/office/word/2006/wordml" xmlns:wps="http://schemas.microsoft.com/office/word/2010/wordprocessingShape" mc:Ignorable="w14 w15 w16se wp14">
+<file path=word/footer2.xml><?xml version="1.0" encoding="utf-8"?>
+<w:ftr xmlns:wpc="http://schemas.microsoft.com/office/word/2010/wordprocessingCanvas" xmlns:cx="http://schemas.microsoft.com/office/drawing/2014/chartex" xmlns:cx1="http://schemas.microsoft.com/office/drawing/2015/9/8/chartex" xmlns:cx2="http://schemas.microsoft.com/office/drawing/2015/10/21/chartex" xmlns:cx3="http://schemas.microsoft.com/office/drawing/2016/5/9/chartex" xmlns:cx4="http://schemas.microsoft.com/office/drawing/2016/5/10/chartex" xmlns:cx5="http://schemas.microsoft.com/office/drawing/2016/5/11/chartex" xmlns:cx6="http://schemas.microsoft.com/office/drawing/2016/5/12/chartex" xmlns:cx7="http://schemas.microsoft.com/office/drawing/2016/5/13/chartex" xmlns:cx8="http://schemas.microsoft.com/office/drawing/2016/5/14/chartex" xmlns:mc="http://schemas.openxmlformats.org/markup-compatibility/2006" xmlns:aink="http://schemas.microsoft.com/office/drawing/2016/ink" xmlns:am3d="http://schemas.microsoft.com/office/drawing/2017/model3d" xmlns:o="urn:schemas-microsoft-com:office:office" xmlns:r="http://schemas.openxmlformats.org/officeDocument/2006/relationships" xmlns:m="http://schemas.openxmlformats.org/officeDocument/2006/math" xmlns:v="urn:schemas-microsoft-com:vml" xmlns:wp14="http://schemas.microsoft.com/office/word/2010/wordprocessingDrawing" xmlns:wp="http://schemas.openxmlformats.org/drawingml/2006/wordprocessingDrawing" xmlns:w10="urn:schemas-microsoft-com:office:word" xmlns:w="http://schemas.openxmlformats.org/wordprocessingml/2006/main" xmlns:w14="http://schemas.microsoft.com/office/word/2010/wordml" xmlns:w15="http://schemas.microsoft.com/office/word/2012/wordml" xmlns:w16cex="http://schemas.microsoft.com/office/word/2018/wordml/cex" xmlns:w16cid="http://schemas.microsoft.com/office/word/2016/wordml/cid" xmlns:w16="http://schemas.microsoft.com/office/word/2018/wordml" xmlns:w16sdtdh="http://schemas.microsoft.com/office/word/2020/wordml/sdtdatahash" xmlns:w16se="http://schemas.microsoft.com/office/word/2015/wordml/symex" xmlns:wpg="http://schemas.microsoft.com/office/word/2010/wordprocessingGroup" xmlns:wpi="http://schemas.microsoft.com/office/word/2010/wordprocessingInk" xmlns:wne="http://schemas.microsoft.com/office/word/2006/wordml" xmlns:wps="http://schemas.microsoft.com/office/word/2010/wordprocessingShape" mc:Ignorable="w14 w15 w16se w16cid w16 w16cex w16sdtdh wp14">
   <w:p>
     <w:pPr>
       <w:pStyle w:val="FormFooterBorder"/>
@@ -8961,8 +8520,8 @@
 </w:ftr>
 </file>
 
-<file path=word/footer4.xml><?xml version="1.0" encoding="utf-8"?>
-<w:ftr xmlns:wpc="http://schemas.microsoft.com/office/word/2010/wordprocessingCanvas" xmlns:cx="http://schemas.microsoft.com/office/drawing/2014/chartex" xmlns:cx1="http://schemas.microsoft.com/office/drawing/2015/9/8/chartex" xmlns:mc="http://schemas.openxmlformats.org/markup-compatibility/2006" xmlns:o="urn:schemas-microsoft-com:office:office" xmlns:r="http://schemas.openxmlformats.org/officeDocument/2006/relationships" xmlns:m="http://schemas.openxmlformats.org/officeDocument/2006/math" xmlns:v="urn:schemas-microsoft-com:vml" xmlns:wp14="http://schemas.microsoft.com/office/word/2010/wordprocessingDrawing" xmlns:wp="http://schemas.openxmlformats.org/drawingml/2006/wordprocessingDrawing" xmlns:w10="urn:schemas-microsoft-com:office:word" xmlns:w="http://schemas.openxmlformats.org/wordprocessingml/2006/main" xmlns:w14="http://schemas.microsoft.com/office/word/2010/wordml" xmlns:w15="http://schemas.microsoft.com/office/word/2012/wordml" xmlns:w16se="http://schemas.microsoft.com/office/word/2015/wordml/symex" xmlns:wpg="http://schemas.microsoft.com/office/word/2010/wordprocessingGroup" xmlns:wpi="http://schemas.microsoft.com/office/word/2010/wordprocessingInk" xmlns:wne="http://schemas.microsoft.com/office/word/2006/wordml" xmlns:wps="http://schemas.microsoft.com/office/word/2010/wordprocessingShape" mc:Ignorable="w14 w15 w16se wp14">
+<file path=word/footer3.xml><?xml version="1.0" encoding="utf-8"?>
+<w:ftr xmlns:wpc="http://schemas.microsoft.com/office/word/2010/wordprocessingCanvas" xmlns:cx="http://schemas.microsoft.com/office/drawing/2014/chartex" xmlns:cx1="http://schemas.microsoft.com/office/drawing/2015/9/8/chartex" xmlns:cx2="http://schemas.microsoft.com/office/drawing/2015/10/21/chartex" xmlns:cx3="http://schemas.microsoft.com/office/drawing/2016/5/9/chartex" xmlns:cx4="http://schemas.microsoft.com/office/drawing/2016/5/10/chartex" xmlns:cx5="http://schemas.microsoft.com/office/drawing/2016/5/11/chartex" xmlns:cx6="http://schemas.microsoft.com/office/drawing/2016/5/12/chartex" xmlns:cx7="http://schemas.microsoft.com/office/drawing/2016/5/13/chartex" xmlns:cx8="http://schemas.microsoft.com/office/drawing/2016/5/14/chartex" xmlns:mc="http://schemas.openxmlformats.org/markup-compatibility/2006" xmlns:aink="http://schemas.microsoft.com/office/drawing/2016/ink" xmlns:am3d="http://schemas.microsoft.com/office/drawing/2017/model3d" xmlns:o="urn:schemas-microsoft-com:office:office" xmlns:r="http://schemas.openxmlformats.org/officeDocument/2006/relationships" xmlns:m="http://schemas.openxmlformats.org/officeDocument/2006/math" xmlns:v="urn:schemas-microsoft-com:vml" xmlns:wp14="http://schemas.microsoft.com/office/word/2010/wordprocessingDrawing" xmlns:wp="http://schemas.openxmlformats.org/drawingml/2006/wordprocessingDrawing" xmlns:w10="urn:schemas-microsoft-com:office:word" xmlns:w="http://schemas.openxmlformats.org/wordprocessingml/2006/main" xmlns:w14="http://schemas.microsoft.com/office/word/2010/wordml" xmlns:w15="http://schemas.microsoft.com/office/word/2012/wordml" xmlns:w16cex="http://schemas.microsoft.com/office/word/2018/wordml/cex" xmlns:w16cid="http://schemas.microsoft.com/office/word/2016/wordml/cid" xmlns:w16="http://schemas.microsoft.com/office/word/2018/wordml" xmlns:w16sdtdh="http://schemas.microsoft.com/office/word/2020/wordml/sdtdatahash" xmlns:w16se="http://schemas.microsoft.com/office/word/2015/wordml/symex" xmlns:wpg="http://schemas.microsoft.com/office/word/2010/wordprocessingGroup" xmlns:wpi="http://schemas.microsoft.com/office/word/2010/wordprocessingInk" xmlns:wne="http://schemas.microsoft.com/office/word/2006/wordml" xmlns:wps="http://schemas.microsoft.com/office/word/2010/wordprocessingShape" mc:Ignorable="w14 w15 w16se w16cid w16 w16cex w16sdtdh wp14">
   <w:p>
     <w:pPr>
       <w:pStyle w:val="FormFooterBorder"/>
@@ -9008,7 +8567,7 @@
 </file>
 
 <file path=word/footnotes.xml><?xml version="1.0" encoding="utf-8"?>
-<w:footnotes xmlns:wpc="http://schemas.microsoft.com/office/word/2010/wordprocessingCanvas" xmlns:cx="http://schemas.microsoft.com/office/drawing/2014/chartex" xmlns:cx1="http://schemas.microsoft.com/office/drawing/2015/9/8/chartex" xmlns:mc="http://schemas.openxmlformats.org/markup-compatibility/2006" xmlns:o="urn:schemas-microsoft-com:office:office" xmlns:r="http://schemas.openxmlformats.org/officeDocument/2006/relationships" xmlns:m="http://schemas.openxmlformats.org/officeDocument/2006/math" xmlns:v="urn:schemas-microsoft-com:vml" xmlns:wp14="http://schemas.microsoft.com/office/word/2010/wordprocessingDrawing" xmlns:wp="http://schemas.openxmlformats.org/drawingml/2006/wordprocessingDrawing" xmlns:w10="urn:schemas-microsoft-com:office:word" xmlns:w="http://schemas.openxmlformats.org/wordprocessingml/2006/main" xmlns:w14="http://schemas.microsoft.com/office/word/2010/wordml" xmlns:w15="http://schemas.microsoft.com/office/word/2012/wordml" xmlns:w16se="http://schemas.microsoft.com/office/word/2015/wordml/symex" xmlns:wpg="http://schemas.microsoft.com/office/word/2010/wordprocessingGroup" xmlns:wpi="http://schemas.microsoft.com/office/word/2010/wordprocessingInk" xmlns:wne="http://schemas.microsoft.com/office/word/2006/wordml" xmlns:wps="http://schemas.microsoft.com/office/word/2010/wordprocessingShape" mc:Ignorable="w14 w15 w16se wp14">
+<w:footnotes xmlns:wpc="http://schemas.microsoft.com/office/word/2010/wordprocessingCanvas" xmlns:cx="http://schemas.microsoft.com/office/drawing/2014/chartex" xmlns:cx1="http://schemas.microsoft.com/office/drawing/2015/9/8/chartex" xmlns:cx2="http://schemas.microsoft.com/office/drawing/2015/10/21/chartex" xmlns:cx3="http://schemas.microsoft.com/office/drawing/2016/5/9/chartex" xmlns:cx4="http://schemas.microsoft.com/office/drawing/2016/5/10/chartex" xmlns:cx5="http://schemas.microsoft.com/office/drawing/2016/5/11/chartex" xmlns:cx6="http://schemas.microsoft.com/office/drawing/2016/5/12/chartex" xmlns:cx7="http://schemas.microsoft.com/office/drawing/2016/5/13/chartex" xmlns:cx8="http://schemas.microsoft.com/office/drawing/2016/5/14/chartex" xmlns:mc="http://schemas.openxmlformats.org/markup-compatibility/2006" xmlns:aink="http://schemas.microsoft.com/office/drawing/2016/ink" xmlns:am3d="http://schemas.microsoft.com/office/drawing/2017/model3d" xmlns:o="urn:schemas-microsoft-com:office:office" xmlns:r="http://schemas.openxmlformats.org/officeDocument/2006/relationships" xmlns:m="http://schemas.openxmlformats.org/officeDocument/2006/math" xmlns:v="urn:schemas-microsoft-com:vml" xmlns:wp14="http://schemas.microsoft.com/office/word/2010/wordprocessingDrawing" xmlns:wp="http://schemas.openxmlformats.org/drawingml/2006/wordprocessingDrawing" xmlns:w10="urn:schemas-microsoft-com:office:word" xmlns:w="http://schemas.openxmlformats.org/wordprocessingml/2006/main" xmlns:w14="http://schemas.microsoft.com/office/word/2010/wordml" xmlns:w15="http://schemas.microsoft.com/office/word/2012/wordml" xmlns:w16cex="http://schemas.microsoft.com/office/word/2018/wordml/cex" xmlns:w16cid="http://schemas.microsoft.com/office/word/2016/wordml/cid" xmlns:w16="http://schemas.microsoft.com/office/word/2018/wordml" xmlns:w16sdtdh="http://schemas.microsoft.com/office/word/2020/wordml/sdtdatahash" xmlns:w16se="http://schemas.microsoft.com/office/word/2015/wordml/symex" xmlns:wpg="http://schemas.microsoft.com/office/word/2010/wordprocessingGroup" xmlns:wpi="http://schemas.microsoft.com/office/word/2010/wordprocessingInk" xmlns:wne="http://schemas.microsoft.com/office/word/2006/wordml" xmlns:wps="http://schemas.microsoft.com/office/word/2010/wordprocessingShape" mc:Ignorable="w14 w15 w16se w16cid w16 w16cex w16sdtdh wp14">
   <w:footnote w:type="separator" w:id="-1">
     <w:p>
       <w:r>
@@ -9027,17 +8586,7 @@
 </file>
 
 <file path=word/header1.xml><?xml version="1.0" encoding="utf-8"?>
-<w:hdr xmlns:wpc="http://schemas.microsoft.com/office/word/2010/wordprocessingCanvas" xmlns:cx="http://schemas.microsoft.com/office/drawing/2014/chartex" xmlns:cx1="http://schemas.microsoft.com/office/drawing/2015/9/8/chartex" xmlns:mc="http://schemas.openxmlformats.org/markup-compatibility/2006" xmlns:o="urn:schemas-microsoft-com:office:office" xmlns:r="http://schemas.openxmlformats.org/officeDocument/2006/relationships" xmlns:m="http://schemas.openxmlformats.org/officeDocument/2006/math" xmlns:v="urn:schemas-microsoft-com:vml" xmlns:wp14="http://schemas.microsoft.com/office/word/2010/wordprocessingDrawing" xmlns:wp="http://schemas.openxmlformats.org/drawingml/2006/wordprocessingDrawing" xmlns:w10="urn:schemas-microsoft-com:office:word" xmlns:w="http://schemas.openxmlformats.org/wordprocessingml/2006/main" xmlns:w14="http://schemas.microsoft.com/office/word/2010/wordml" xmlns:w15="http://schemas.microsoft.com/office/word/2012/wordml" xmlns:w16se="http://schemas.microsoft.com/office/word/2015/wordml/symex" xmlns:wpg="http://schemas.microsoft.com/office/word/2010/wordprocessingGroup" xmlns:wpi="http://schemas.microsoft.com/office/word/2010/wordprocessingInk" xmlns:wne="http://schemas.microsoft.com/office/word/2006/wordml" xmlns:wps="http://schemas.microsoft.com/office/word/2010/wordprocessingShape" mc:Ignorable="w14 w15 w16se wp14">
-  <w:p>
-    <w:pPr>
-      <w:pStyle w:val="Header"/>
-    </w:pPr>
-  </w:p>
-</w:hdr>
-</file>
-
-<file path=word/header2.xml><?xml version="1.0" encoding="utf-8"?>
-<w:hdr xmlns:wpc="http://schemas.microsoft.com/office/word/2010/wordprocessingCanvas" xmlns:cx="http://schemas.microsoft.com/office/drawing/2014/chartex" xmlns:cx1="http://schemas.microsoft.com/office/drawing/2015/9/8/chartex" xmlns:mc="http://schemas.openxmlformats.org/markup-compatibility/2006" xmlns:o="urn:schemas-microsoft-com:office:office" xmlns:r="http://schemas.openxmlformats.org/officeDocument/2006/relationships" xmlns:m="http://schemas.openxmlformats.org/officeDocument/2006/math" xmlns:v="urn:schemas-microsoft-com:vml" xmlns:wp14="http://schemas.microsoft.com/office/word/2010/wordprocessingDrawing" xmlns:wp="http://schemas.openxmlformats.org/drawingml/2006/wordprocessingDrawing" xmlns:w10="urn:schemas-microsoft-com:office:word" xmlns:w="http://schemas.openxmlformats.org/wordprocessingml/2006/main" xmlns:w14="http://schemas.microsoft.com/office/word/2010/wordml" xmlns:w15="http://schemas.microsoft.com/office/word/2012/wordml" xmlns:w16se="http://schemas.microsoft.com/office/word/2015/wordml/symex" xmlns:wpg="http://schemas.microsoft.com/office/word/2010/wordprocessingGroup" xmlns:wpi="http://schemas.microsoft.com/office/word/2010/wordprocessingInk" xmlns:wne="http://schemas.microsoft.com/office/word/2006/wordml" xmlns:wps="http://schemas.microsoft.com/office/word/2010/wordprocessingShape" mc:Ignorable="w14 w15 w16se wp14">
+<w:hdr xmlns:wpc="http://schemas.microsoft.com/office/word/2010/wordprocessingCanvas" xmlns:cx="http://schemas.microsoft.com/office/drawing/2014/chartex" xmlns:cx1="http://schemas.microsoft.com/office/drawing/2015/9/8/chartex" xmlns:cx2="http://schemas.microsoft.com/office/drawing/2015/10/21/chartex" xmlns:cx3="http://schemas.microsoft.com/office/drawing/2016/5/9/chartex" xmlns:cx4="http://schemas.microsoft.com/office/drawing/2016/5/10/chartex" xmlns:cx5="http://schemas.microsoft.com/office/drawing/2016/5/11/chartex" xmlns:cx6="http://schemas.microsoft.com/office/drawing/2016/5/12/chartex" xmlns:cx7="http://schemas.microsoft.com/office/drawing/2016/5/13/chartex" xmlns:cx8="http://schemas.microsoft.com/office/drawing/2016/5/14/chartex" xmlns:mc="http://schemas.openxmlformats.org/markup-compatibility/2006" xmlns:aink="http://schemas.microsoft.com/office/drawing/2016/ink" xmlns:am3d="http://schemas.microsoft.com/office/drawing/2017/model3d" xmlns:o="urn:schemas-microsoft-com:office:office" xmlns:r="http://schemas.openxmlformats.org/officeDocument/2006/relationships" xmlns:m="http://schemas.openxmlformats.org/officeDocument/2006/math" xmlns:v="urn:schemas-microsoft-com:vml" xmlns:wp14="http://schemas.microsoft.com/office/word/2010/wordprocessingDrawing" xmlns:wp="http://schemas.openxmlformats.org/drawingml/2006/wordprocessingDrawing" xmlns:w10="urn:schemas-microsoft-com:office:word" xmlns:w="http://schemas.openxmlformats.org/wordprocessingml/2006/main" xmlns:w14="http://schemas.microsoft.com/office/word/2010/wordml" xmlns:w15="http://schemas.microsoft.com/office/word/2012/wordml" xmlns:w16cex="http://schemas.microsoft.com/office/word/2018/wordml/cex" xmlns:w16cid="http://schemas.microsoft.com/office/word/2016/wordml/cid" xmlns:w16="http://schemas.microsoft.com/office/word/2018/wordml" xmlns:w16sdtdh="http://schemas.microsoft.com/office/word/2020/wordml/sdtdatahash" xmlns:w16se="http://schemas.microsoft.com/office/word/2015/wordml/symex" xmlns:wpg="http://schemas.microsoft.com/office/word/2010/wordprocessingGroup" xmlns:wpi="http://schemas.microsoft.com/office/word/2010/wordprocessingInk" xmlns:wne="http://schemas.microsoft.com/office/word/2006/wordml" xmlns:wps="http://schemas.microsoft.com/office/word/2010/wordprocessingShape" mc:Ignorable="w14 w15 w16se w16cid w16 w16cex w16sdtdh wp14">
   <w:p>
     <w:pPr>
       <w:pStyle w:val="PIHeader"/>
@@ -9070,8 +8619,8 @@
 </w:hdr>
 </file>
 
-<file path=word/header3.xml><?xml version="1.0" encoding="utf-8"?>
-<w:hdr xmlns:wpc="http://schemas.microsoft.com/office/word/2010/wordprocessingCanvas" xmlns:cx="http://schemas.microsoft.com/office/drawing/2014/chartex" xmlns:cx1="http://schemas.microsoft.com/office/drawing/2015/9/8/chartex" xmlns:mc="http://schemas.openxmlformats.org/markup-compatibility/2006" xmlns:o="urn:schemas-microsoft-com:office:office" xmlns:r="http://schemas.openxmlformats.org/officeDocument/2006/relationships" xmlns:m="http://schemas.openxmlformats.org/officeDocument/2006/math" xmlns:v="urn:schemas-microsoft-com:vml" xmlns:wp14="http://schemas.microsoft.com/office/word/2010/wordprocessingDrawing" xmlns:wp="http://schemas.openxmlformats.org/drawingml/2006/wordprocessingDrawing" xmlns:w10="urn:schemas-microsoft-com:office:word" xmlns:w="http://schemas.openxmlformats.org/wordprocessingml/2006/main" xmlns:w14="http://schemas.microsoft.com/office/word/2010/wordml" xmlns:w15="http://schemas.microsoft.com/office/word/2012/wordml" xmlns:w16se="http://schemas.microsoft.com/office/word/2015/wordml/symex" xmlns:wpg="http://schemas.microsoft.com/office/word/2010/wordprocessingGroup" xmlns:wpi="http://schemas.microsoft.com/office/word/2010/wordprocessingInk" xmlns:wne="http://schemas.microsoft.com/office/word/2006/wordml" xmlns:wps="http://schemas.microsoft.com/office/word/2010/wordprocessingShape" mc:Ignorable="w14 w15 w16se wp14">
+<file path=word/header2.xml><?xml version="1.0" encoding="utf-8"?>
+<w:hdr xmlns:wpc="http://schemas.microsoft.com/office/word/2010/wordprocessingCanvas" xmlns:cx="http://schemas.microsoft.com/office/drawing/2014/chartex" xmlns:cx1="http://schemas.microsoft.com/office/drawing/2015/9/8/chartex" xmlns:cx2="http://schemas.microsoft.com/office/drawing/2015/10/21/chartex" xmlns:cx3="http://schemas.microsoft.com/office/drawing/2016/5/9/chartex" xmlns:cx4="http://schemas.microsoft.com/office/drawing/2016/5/10/chartex" xmlns:cx5="http://schemas.microsoft.com/office/drawing/2016/5/11/chartex" xmlns:cx6="http://schemas.microsoft.com/office/drawing/2016/5/12/chartex" xmlns:cx7="http://schemas.microsoft.com/office/drawing/2016/5/13/chartex" xmlns:cx8="http://schemas.microsoft.com/office/drawing/2016/5/14/chartex" xmlns:mc="http://schemas.openxmlformats.org/markup-compatibility/2006" xmlns:aink="http://schemas.microsoft.com/office/drawing/2016/ink" xmlns:am3d="http://schemas.microsoft.com/office/drawing/2017/model3d" xmlns:o="urn:schemas-microsoft-com:office:office" xmlns:r="http://schemas.openxmlformats.org/officeDocument/2006/relationships" xmlns:m="http://schemas.openxmlformats.org/officeDocument/2006/math" xmlns:v="urn:schemas-microsoft-com:vml" xmlns:wp14="http://schemas.microsoft.com/office/word/2010/wordprocessingDrawing" xmlns:wp="http://schemas.openxmlformats.org/drawingml/2006/wordprocessingDrawing" xmlns:w10="urn:schemas-microsoft-com:office:word" xmlns:w="http://schemas.openxmlformats.org/wordprocessingml/2006/main" xmlns:w14="http://schemas.microsoft.com/office/word/2010/wordml" xmlns:w15="http://schemas.microsoft.com/office/word/2012/wordml" xmlns:w16cex="http://schemas.microsoft.com/office/word/2018/wordml/cex" xmlns:w16cid="http://schemas.microsoft.com/office/word/2016/wordml/cid" xmlns:w16="http://schemas.microsoft.com/office/word/2018/wordml" xmlns:w16sdtdh="http://schemas.microsoft.com/office/word/2020/wordml/sdtdatahash" xmlns:w16se="http://schemas.microsoft.com/office/word/2015/wordml/symex" xmlns:wpg="http://schemas.microsoft.com/office/word/2010/wordprocessingGroup" xmlns:wpi="http://schemas.microsoft.com/office/word/2010/wordprocessingInk" xmlns:wne="http://schemas.microsoft.com/office/word/2006/wordml" xmlns:wps="http://schemas.microsoft.com/office/word/2010/wordprocessingShape" mc:Ignorable="w14 w15 w16se w16cid w16 w16cex w16sdtdh wp14">
   <w:tbl>
     <w:tblPr>
       <w:tblW w:w="10656" w:type="dxa"/>
@@ -9141,7 +8690,7 @@
 </file>
 
 <file path=word/numbering.xml><?xml version="1.0" encoding="utf-8"?>
-<w:numbering xmlns:wpc="http://schemas.microsoft.com/office/word/2010/wordprocessingCanvas" xmlns:cx="http://schemas.microsoft.com/office/drawing/2014/chartex" xmlns:cx1="http://schemas.microsoft.com/office/drawing/2015/9/8/chartex" xmlns:mc="http://schemas.openxmlformats.org/markup-compatibility/2006" xmlns:o="urn:schemas-microsoft-com:office:office" xmlns:r="http://schemas.openxmlformats.org/officeDocument/2006/relationships" xmlns:m="http://schemas.openxmlformats.org/officeDocument/2006/math" xmlns:v="urn:schemas-microsoft-com:vml" xmlns:wp14="http://schemas.microsoft.com/office/word/2010/wordprocessingDrawing" xmlns:wp="http://schemas.openxmlformats.org/drawingml/2006/wordprocessingDrawing" xmlns:w10="urn:schemas-microsoft-com:office:word" xmlns:w="http://schemas.openxmlformats.org/wordprocessingml/2006/main" xmlns:w14="http://schemas.microsoft.com/office/word/2010/wordml" xmlns:w15="http://schemas.microsoft.com/office/word/2012/wordml" xmlns:w16se="http://schemas.microsoft.com/office/word/2015/wordml/symex" xmlns:wpg="http://schemas.microsoft.com/office/word/2010/wordprocessingGroup" xmlns:wpi="http://schemas.microsoft.com/office/word/2010/wordprocessingInk" xmlns:wne="http://schemas.microsoft.com/office/word/2006/wordml" xmlns:wps="http://schemas.microsoft.com/office/word/2010/wordprocessingShape" mc:Ignorable="w14 w15 w16se wp14">
+<w:numbering xmlns:wpc="http://schemas.microsoft.com/office/word/2010/wordprocessingCanvas" xmlns:cx="http://schemas.microsoft.com/office/drawing/2014/chartex" xmlns:cx1="http://schemas.microsoft.com/office/drawing/2015/9/8/chartex" xmlns:cx2="http://schemas.microsoft.com/office/drawing/2015/10/21/chartex" xmlns:cx3="http://schemas.microsoft.com/office/drawing/2016/5/9/chartex" xmlns:cx4="http://schemas.microsoft.com/office/drawing/2016/5/10/chartex" xmlns:cx5="http://schemas.microsoft.com/office/drawing/2016/5/11/chartex" xmlns:cx6="http://schemas.microsoft.com/office/drawing/2016/5/12/chartex" xmlns:cx7="http://schemas.microsoft.com/office/drawing/2016/5/13/chartex" xmlns:cx8="http://schemas.microsoft.com/office/drawing/2016/5/14/chartex" xmlns:mc="http://schemas.openxmlformats.org/markup-compatibility/2006" xmlns:aink="http://schemas.microsoft.com/office/drawing/2016/ink" xmlns:am3d="http://schemas.microsoft.com/office/drawing/2017/model3d" xmlns:o="urn:schemas-microsoft-com:office:office" xmlns:r="http://schemas.openxmlformats.org/officeDocument/2006/relationships" xmlns:m="http://schemas.openxmlformats.org/officeDocument/2006/math" xmlns:v="urn:schemas-microsoft-com:vml" xmlns:wp14="http://schemas.microsoft.com/office/word/2010/wordprocessingDrawing" xmlns:wp="http://schemas.openxmlformats.org/drawingml/2006/wordprocessingDrawing" xmlns:w10="urn:schemas-microsoft-com:office:word" xmlns:w="http://schemas.openxmlformats.org/wordprocessingml/2006/main" xmlns:w14="http://schemas.microsoft.com/office/word/2010/wordml" xmlns:w15="http://schemas.microsoft.com/office/word/2012/wordml" xmlns:w16cex="http://schemas.microsoft.com/office/word/2018/wordml/cex" xmlns:w16cid="http://schemas.microsoft.com/office/word/2016/wordml/cid" xmlns:w16="http://schemas.microsoft.com/office/word/2018/wordml" xmlns:w16sdtdh="http://schemas.microsoft.com/office/word/2020/wordml/sdtdatahash" xmlns:w16se="http://schemas.microsoft.com/office/word/2015/wordml/symex" xmlns:wpg="http://schemas.microsoft.com/office/word/2010/wordprocessingGroup" xmlns:wpi="http://schemas.microsoft.com/office/word/2010/wordprocessingInk" xmlns:wne="http://schemas.microsoft.com/office/word/2006/wordml" xmlns:wps="http://schemas.microsoft.com/office/word/2010/wordprocessingShape" mc:Ignorable="w14 w15 w16se w16cid w16 w16cex w16sdtdh wp14">
   <w:abstractNum w:abstractNumId="0" w15:restartNumberingAfterBreak="0">
     <w:nsid w:val="FFFFFF1D"/>
     <w:multiLevelType w:val="multilevel"/>
@@ -9986,68 +9535,68 @@
       </w:rPr>
     </w:lvl>
   </w:abstractNum>
-  <w:num w:numId="1">
+  <w:num w:numId="1" w16cid:durableId="2030990133">
     <w:abstractNumId w:val="10"/>
   </w:num>
-  <w:num w:numId="2">
+  <w:num w:numId="2" w16cid:durableId="557473387">
     <w:abstractNumId w:val="8"/>
   </w:num>
-  <w:num w:numId="3">
+  <w:num w:numId="3" w16cid:durableId="2064401926">
     <w:abstractNumId w:val="7"/>
   </w:num>
-  <w:num w:numId="4">
+  <w:num w:numId="4" w16cid:durableId="797114804">
     <w:abstractNumId w:val="6"/>
   </w:num>
-  <w:num w:numId="5">
+  <w:num w:numId="5" w16cid:durableId="2045471741">
     <w:abstractNumId w:val="5"/>
   </w:num>
-  <w:num w:numId="6">
+  <w:num w:numId="6" w16cid:durableId="1590502015">
     <w:abstractNumId w:val="9"/>
   </w:num>
-  <w:num w:numId="7">
+  <w:num w:numId="7" w16cid:durableId="2033023016">
     <w:abstractNumId w:val="4"/>
   </w:num>
-  <w:num w:numId="8">
+  <w:num w:numId="8" w16cid:durableId="826020548">
     <w:abstractNumId w:val="3"/>
   </w:num>
-  <w:num w:numId="9">
+  <w:num w:numId="9" w16cid:durableId="998114814">
     <w:abstractNumId w:val="2"/>
   </w:num>
-  <w:num w:numId="10">
+  <w:num w:numId="10" w16cid:durableId="1548030812">
     <w:abstractNumId w:val="1"/>
   </w:num>
-  <w:num w:numId="11">
+  <w:num w:numId="11" w16cid:durableId="165287445">
     <w:abstractNumId w:val="1"/>
   </w:num>
-  <w:num w:numId="12">
+  <w:num w:numId="12" w16cid:durableId="50888621">
     <w:abstractNumId w:val="14"/>
   </w:num>
-  <w:num w:numId="13">
+  <w:num w:numId="13" w16cid:durableId="1879469909">
     <w:abstractNumId w:val="12"/>
   </w:num>
-  <w:num w:numId="14">
+  <w:num w:numId="14" w16cid:durableId="599219968">
     <w:abstractNumId w:val="17"/>
   </w:num>
-  <w:num w:numId="15">
+  <w:num w:numId="15" w16cid:durableId="1626931416">
     <w:abstractNumId w:val="15"/>
   </w:num>
-  <w:num w:numId="16">
+  <w:num w:numId="16" w16cid:durableId="2087147972">
     <w:abstractNumId w:val="16"/>
   </w:num>
-  <w:num w:numId="17">
+  <w:num w:numId="17" w16cid:durableId="2110541385">
     <w:abstractNumId w:val="11"/>
   </w:num>
-  <w:num w:numId="18">
+  <w:num w:numId="18" w16cid:durableId="1127315471">
     <w:abstractNumId w:val="13"/>
   </w:num>
-  <w:num w:numId="19">
+  <w:num w:numId="19" w16cid:durableId="727000074">
     <w:abstractNumId w:val="0"/>
   </w:num>
 </w:numbering>
 </file>
 
 <file path=word/styles.xml><?xml version="1.0" encoding="utf-8"?>
-<w:styles xmlns:mc="http://schemas.openxmlformats.org/markup-compatibility/2006" xmlns:r="http://schemas.openxmlformats.org/officeDocument/2006/relationships" xmlns:w="http://schemas.openxmlformats.org/wordprocessingml/2006/main" xmlns:w14="http://schemas.microsoft.com/office/word/2010/wordml" xmlns:w15="http://schemas.microsoft.com/office/word/2012/wordml" xmlns:w16se="http://schemas.microsoft.com/office/word/2015/wordml/symex" mc:Ignorable="w14 w15 w16se">
+<w:styles xmlns:mc="http://schemas.openxmlformats.org/markup-compatibility/2006" xmlns:r="http://schemas.openxmlformats.org/officeDocument/2006/relationships" xmlns:w="http://schemas.openxmlformats.org/wordprocessingml/2006/main" xmlns:w14="http://schemas.microsoft.com/office/word/2010/wordml" xmlns:w15="http://schemas.microsoft.com/office/word/2012/wordml" xmlns:w16cex="http://schemas.microsoft.com/office/word/2018/wordml/cex" xmlns:w16cid="http://schemas.microsoft.com/office/word/2016/wordml/cid" xmlns:w16="http://schemas.microsoft.com/office/word/2018/wordml" xmlns:w16sdtdh="http://schemas.microsoft.com/office/word/2020/wordml/sdtdatahash" xmlns:w16se="http://schemas.microsoft.com/office/word/2015/wordml/symex" mc:Ignorable="w14 w15 w16se w16cid w16 w16cex w16sdtdh">
   <w:docDefaults>
     <w:rPrDefault>
       <w:rPr>
@@ -10057,7 +9606,7 @@
     </w:rPrDefault>
     <w:pPrDefault/>
   </w:docDefaults>
-  <w:latentStyles w:defLockedState="0" w:defUIPriority="0" w:defSemiHidden="0" w:defUnhideWhenUsed="0" w:defQFormat="0" w:count="371">
+  <w:latentStyles w:defLockedState="0" w:defUIPriority="0" w:defSemiHidden="0" w:defUnhideWhenUsed="0" w:defQFormat="0" w:count="376">
     <w:lsdException w:name="Normal" w:qFormat="1"/>
     <w:lsdException w:name="heading 1" w:qFormat="1"/>
     <w:lsdException w:name="heading 2" w:qFormat="1"/>
@@ -10157,7 +9706,6 @@
     <w:lsdException w:name="HTML Sample" w:semiHidden="1" w:unhideWhenUsed="1"/>
     <w:lsdException w:name="HTML Typewriter" w:semiHidden="1" w:unhideWhenUsed="1"/>
     <w:lsdException w:name="HTML Variable" w:semiHidden="1" w:unhideWhenUsed="1"/>
-    <w:lsdException w:name="Normal Table" w:semiHidden="1" w:unhideWhenUsed="1"/>
     <w:lsdException w:name="annotation subject" w:semiHidden="1" w:unhideWhenUsed="1"/>
     <w:lsdException w:name="No List" w:semiHidden="1" w:unhideWhenUsed="1"/>
     <w:lsdException w:name="Outline List 1" w:semiHidden="1" w:unhideWhenUsed="1"/>
@@ -10200,11 +9748,8 @@
     <w:lsdException w:name="Table Contemporary" w:semiHidden="1" w:unhideWhenUsed="1"/>
     <w:lsdException w:name="Table Elegant" w:semiHidden="1" w:unhideWhenUsed="1"/>
     <w:lsdException w:name="Table Professional" w:semiHidden="1" w:unhideWhenUsed="1"/>
-    <w:lsdException w:name="Table Subtle 1" w:semiHidden="1" w:unhideWhenUsed="1"/>
     <w:lsdException w:name="Table Subtle 2" w:semiHidden="1" w:unhideWhenUsed="1"/>
     <w:lsdException w:name="Table Web 1" w:semiHidden="1" w:unhideWhenUsed="1"/>
-    <w:lsdException w:name="Table Web 2" w:semiHidden="1" w:unhideWhenUsed="1"/>
-    <w:lsdException w:name="Table Web 3" w:semiHidden="1" w:unhideWhenUsed="1"/>
     <w:lsdException w:name="Balloon Text" w:semiHidden="1" w:unhideWhenUsed="1"/>
     <w:lsdException w:name="Table Theme" w:semiHidden="1" w:unhideWhenUsed="1"/>
     <w:lsdException w:name="Placeholder Text" w:semiHidden="1" w:uiPriority="99"/>
@@ -10422,6 +9967,11 @@
     <w:lsdException w:name="List Table 5 Dark Accent 6" w:uiPriority="50"/>
     <w:lsdException w:name="List Table 6 Colorful Accent 6" w:uiPriority="51"/>
     <w:lsdException w:name="List Table 7 Colorful Accent 6" w:uiPriority="52"/>
+    <w:lsdException w:name="Mention" w:semiHidden="1" w:uiPriority="99" w:unhideWhenUsed="1"/>
+    <w:lsdException w:name="Smart Hyperlink" w:semiHidden="1" w:uiPriority="99" w:unhideWhenUsed="1"/>
+    <w:lsdException w:name="Hashtag" w:semiHidden="1" w:uiPriority="99" w:unhideWhenUsed="1"/>
+    <w:lsdException w:name="Unresolved Mention" w:semiHidden="1" w:uiPriority="99" w:unhideWhenUsed="1"/>
+    <w:lsdException w:name="Smart Link" w:semiHidden="1" w:uiPriority="99" w:unhideWhenUsed="1"/>
   </w:latentStyles>
   <w:style w:type="paragraph" w:default="1" w:styleId="Normal">
     <w:name w:val="Normal"/>

</xml_diff>